<commit_message>
Added documentaiton on docker hub links
</commit_message>
<xml_diff>
--- a/document/Deploying Kaltura Clusters Using docker containers.docx
+++ b/document/Deploying Kaltura Clusters Using docker containers.docx
@@ -19,39 +19,24 @@
           <w:rFonts w:ascii="Segoe UI" w:hAnsi="Segoe UI" w:cs="Segoe UI"/>
           <w:color w:val="24292E"/>
         </w:rPr>
-        <w:t>Deploying Kaltura Clusters</w:t>
-      </w:r>
-      <w:r>
+        <w:t>Deploying Kaltura Clusters Using docker containers</w:t>
+      </w:r>
+    </w:p>
+    <w:p>
+      <w:pPr>
         <w:rPr>
           <w:rFonts w:ascii="Segoe UI" w:hAnsi="Segoe UI" w:cs="Segoe UI"/>
           <w:color w:val="24292E"/>
-        </w:rPr>
-        <w:t xml:space="preserve"> Using docker containers</w:t>
-      </w:r>
-    </w:p>
-    <w:p>
-      <w:pPr>
+          <w:shd w:val="clear" w:color="auto" w:fill="FFFFFF"/>
+        </w:rPr>
+      </w:pPr>
+      <w:r>
         <w:rPr>
           <w:rFonts w:ascii="Segoe UI" w:hAnsi="Segoe UI" w:cs="Segoe UI"/>
           <w:color w:val="24292E"/>
           <w:shd w:val="clear" w:color="auto" w:fill="FFFFFF"/>
         </w:rPr>
-      </w:pPr>
-      <w:r>
-        <w:rPr>
-          <w:rFonts w:ascii="Segoe UI" w:hAnsi="Segoe UI" w:cs="Segoe UI"/>
-          <w:color w:val="24292E"/>
-          <w:shd w:val="clear" w:color="auto" w:fill="FFFFFF"/>
-        </w:rPr>
-        <w:t>Below are instructions for deploying Kaltura Clusters</w:t>
-      </w:r>
-      <w:r>
-        <w:rPr>
-          <w:rFonts w:ascii="Segoe UI" w:hAnsi="Segoe UI" w:cs="Segoe UI"/>
-          <w:color w:val="24292E"/>
-          <w:shd w:val="clear" w:color="auto" w:fill="FFFFFF"/>
-        </w:rPr>
-        <w:t xml:space="preserve"> using docker</w:t>
+        <w:t>Below are instructions for deploying Kaltura Clusters using docker</w:t>
       </w:r>
       <w:r>
         <w:rPr>
@@ -1174,13 +1159,7 @@
         <w:rPr>
           <w:rFonts w:ascii="Calibri" w:hAnsi="Calibri" w:cs="Calibri"/>
         </w:rPr>
-        <w:t xml:space="preserve"> vim</w:t>
-      </w:r>
-      <w:r>
-        <w:rPr>
-          <w:rFonts w:ascii="Calibri" w:hAnsi="Calibri" w:cs="Calibri"/>
-        </w:rPr>
-        <w:t xml:space="preserve"> </w:t>
+        <w:t xml:space="preserve"> vim </w:t>
       </w:r>
       <w:r>
         <w:rPr>
@@ -1454,7 +1433,250 @@
         <w:rPr>
           <w:rFonts w:ascii="Calibri" w:eastAsia="Times New Roman" w:hAnsi="Calibri" w:cs="Calibri"/>
         </w:rPr>
-        <w:t>/</w:t>
+        <w:t>/server-cluster-container-install-</w:t>
+      </w:r>
+      <w:proofErr w:type="spellStart"/>
+      <w:r>
+        <w:rPr>
+          <w:rFonts w:ascii="Calibri" w:eastAsia="Times New Roman" w:hAnsi="Calibri" w:cs="Calibri"/>
+        </w:rPr>
+        <w:t>nfs</w:t>
+      </w:r>
+      <w:proofErr w:type="spellEnd"/>
+    </w:p>
+    <w:p>
+      <w:pPr>
+        <w:spacing w:after="0" w:line="240" w:lineRule="auto"/>
+        <w:rPr>
+          <w:rFonts w:ascii="Calibri" w:eastAsia="Times New Roman" w:hAnsi="Calibri" w:cs="Calibri"/>
+        </w:rPr>
+      </w:pPr>
+      <w:r>
+        <w:rPr>
+          <w:rFonts w:ascii="Calibri" w:eastAsia="Times New Roman" w:hAnsi="Calibri" w:cs="Calibri"/>
+        </w:rPr>
+        <w:t> </w:t>
+      </w:r>
+    </w:p>
+    <w:p>
+      <w:pPr>
+        <w:spacing w:after="0" w:line="240" w:lineRule="auto"/>
+        <w:rPr>
+          <w:rFonts w:ascii="Calibri" w:eastAsia="Times New Roman" w:hAnsi="Calibri" w:cs="Calibri"/>
+        </w:rPr>
+      </w:pPr>
+      <w:r>
+        <w:rPr>
+          <w:rFonts w:ascii="Calibri" w:eastAsia="Times New Roman" w:hAnsi="Calibri" w:cs="Calibri"/>
+        </w:rPr>
+        <w:t xml:space="preserve">Notes: </w:t>
+      </w:r>
+      <w:r>
+        <w:rPr>
+          <w:rFonts w:ascii="Calibri" w:eastAsia="Times New Roman" w:hAnsi="Calibri" w:cs="Calibri"/>
+        </w:rPr>
+        <w:t> </w:t>
+      </w:r>
+    </w:p>
+    <w:p>
+      <w:pPr>
+        <w:pStyle w:val="ListParagraph"/>
+        <w:numPr>
+          <w:ilvl w:val="0"/>
+          <w:numId w:val="2"/>
+        </w:numPr>
+        <w:spacing w:after="0" w:line="240" w:lineRule="auto"/>
+        <w:rPr>
+          <w:rFonts w:ascii="Calibri" w:eastAsia="Times New Roman" w:hAnsi="Calibri" w:cs="Calibri"/>
+        </w:rPr>
+      </w:pPr>
+      <w:r>
+        <w:rPr>
+          <w:rFonts w:ascii="Calibri" w:eastAsia="Times New Roman" w:hAnsi="Calibri" w:cs="Calibri"/>
+        </w:rPr>
+        <w:t xml:space="preserve">All </w:t>
+      </w:r>
+      <w:r>
+        <w:rPr>
+          <w:rFonts w:ascii="Calibri" w:eastAsia="Times New Roman" w:hAnsi="Calibri" w:cs="Calibri"/>
+        </w:rPr>
+        <w:t xml:space="preserve">containers </w:t>
+      </w:r>
+      <w:r>
+        <w:rPr>
+          <w:rFonts w:ascii="Calibri" w:eastAsia="Times New Roman" w:hAnsi="Calibri" w:cs="Calibri"/>
+        </w:rPr>
+        <w:t>must run with</w:t>
+      </w:r>
+      <w:r>
+        <w:rPr>
+          <w:rFonts w:ascii="Calibri" w:eastAsia="Times New Roman" w:hAnsi="Calibri" w:cs="Calibri"/>
+        </w:rPr>
+        <w:t xml:space="preserve"> docker</w:t>
+      </w:r>
+      <w:r>
+        <w:rPr>
+          <w:rFonts w:ascii="Calibri" w:eastAsia="Times New Roman" w:hAnsi="Calibri" w:cs="Calibri"/>
+        </w:rPr>
+        <w:t xml:space="preserve"> </w:t>
+      </w:r>
+      <w:r>
+        <w:rPr>
+          <w:rFonts w:ascii="Calibri" w:eastAsia="Times New Roman" w:hAnsi="Calibri" w:cs="Calibri"/>
+        </w:rPr>
+        <w:t>‘--privileged</w:t>
+      </w:r>
+      <w:r>
+        <w:rPr>
+          <w:rFonts w:ascii="Calibri" w:eastAsia="Times New Roman" w:hAnsi="Calibri" w:cs="Calibri"/>
+        </w:rPr>
+        <w:t>’ flag</w:t>
+      </w:r>
+      <w:r>
+        <w:rPr>
+          <w:rFonts w:ascii="Calibri" w:eastAsia="Times New Roman" w:hAnsi="Calibri" w:cs="Calibri"/>
+        </w:rPr>
+        <w:t xml:space="preserve"> </w:t>
+      </w:r>
+      <w:proofErr w:type="gramStart"/>
+      <w:r>
+        <w:rPr>
+          <w:rFonts w:ascii="Calibri" w:eastAsia="Times New Roman" w:hAnsi="Calibri" w:cs="Calibri"/>
+        </w:rPr>
+        <w:t>in order to</w:t>
+      </w:r>
+      <w:proofErr w:type="gramEnd"/>
+      <w:r>
+        <w:rPr>
+          <w:rFonts w:ascii="Calibri" w:eastAsia="Times New Roman" w:hAnsi="Calibri" w:cs="Calibri"/>
+        </w:rPr>
+        <w:t xml:space="preserve"> connect to </w:t>
+      </w:r>
+      <w:r>
+        <w:rPr>
+          <w:rFonts w:ascii="Calibri" w:eastAsia="Times New Roman" w:hAnsi="Calibri" w:cs="Calibri"/>
+        </w:rPr>
+        <w:t>NFS</w:t>
+      </w:r>
+    </w:p>
+    <w:p>
+      <w:pPr>
+        <w:pStyle w:val="ListParagraph"/>
+        <w:numPr>
+          <w:ilvl w:val="0"/>
+          <w:numId w:val="2"/>
+        </w:numPr>
+        <w:spacing w:after="0" w:line="240" w:lineRule="auto"/>
+        <w:rPr>
+          <w:rFonts w:ascii="Calibri" w:eastAsia="Times New Roman" w:hAnsi="Calibri" w:cs="Calibri"/>
+        </w:rPr>
+      </w:pPr>
+      <w:r>
+        <w:rPr>
+          <w:rFonts w:ascii="Calibri" w:eastAsia="Times New Roman" w:hAnsi="Calibri" w:cs="Calibri"/>
+        </w:rPr>
+        <w:t>--storage-opt size=120</w:t>
+      </w:r>
+      <w:r>
+        <w:rPr>
+          <w:rFonts w:ascii="Calibri" w:eastAsia="Times New Roman" w:hAnsi="Calibri" w:cs="Calibri"/>
+        </w:rPr>
+        <w:t xml:space="preserve">G </w:t>
+      </w:r>
+      <w:r>
+        <w:rPr>
+          <w:rFonts w:ascii="Calibri" w:eastAsia="Times New Roman" w:hAnsi="Calibri" w:cs="Calibri"/>
+        </w:rPr>
+        <w:t>give</w:t>
+      </w:r>
+      <w:r>
+        <w:rPr>
+          <w:rFonts w:ascii="Calibri" w:eastAsia="Times New Roman" w:hAnsi="Calibri" w:cs="Calibri"/>
+        </w:rPr>
+        <w:t xml:space="preserve"> the NFS container root </w:t>
+      </w:r>
+      <w:proofErr w:type="gramStart"/>
+      <w:r>
+        <w:rPr>
+          <w:rFonts w:ascii="Calibri" w:eastAsia="Times New Roman" w:hAnsi="Calibri" w:cs="Calibri"/>
+        </w:rPr>
+        <w:t>partition  120</w:t>
+      </w:r>
+      <w:proofErr w:type="gramEnd"/>
+      <w:r>
+        <w:rPr>
+          <w:rFonts w:ascii="Calibri" w:eastAsia="Times New Roman" w:hAnsi="Calibri" w:cs="Calibri"/>
+        </w:rPr>
+        <w:t xml:space="preserve"> GB of space.</w:t>
+      </w:r>
+    </w:p>
+    <w:p>
+      <w:pPr>
+        <w:pStyle w:val="Heading3"/>
+        <w:spacing w:before="360" w:after="240"/>
+        <w:rPr>
+          <w:rFonts w:ascii="Segoe UI" w:hAnsi="Segoe UI" w:cs="Segoe UI"/>
+          <w:color w:val="24292E"/>
+          <w:sz w:val="30"/>
+          <w:szCs w:val="30"/>
+        </w:rPr>
+      </w:pPr>
+      <w:r>
+        <w:rPr>
+          <w:rFonts w:ascii="Segoe UI" w:hAnsi="Segoe UI" w:cs="Segoe UI"/>
+          <w:color w:val="24292E"/>
+          <w:sz w:val="30"/>
+          <w:szCs w:val="30"/>
+        </w:rPr>
+        <w:lastRenderedPageBreak/>
+        <w:t xml:space="preserve">MY-SQL </w:t>
+      </w:r>
+      <w:r>
+        <w:rPr>
+          <w:rFonts w:ascii="Segoe UI" w:hAnsi="Segoe UI" w:cs="Segoe UI"/>
+          <w:color w:val="24292E"/>
+          <w:sz w:val="30"/>
+          <w:szCs w:val="30"/>
+        </w:rPr>
+        <w:t>DB Server</w:t>
+      </w:r>
+    </w:p>
+    <w:p>
+      <w:r>
+        <w:t>Run command:</w:t>
+      </w:r>
+    </w:p>
+    <w:p>
+      <w:pPr>
+        <w:pStyle w:val="ListParagraph"/>
+        <w:numPr>
+          <w:ilvl w:val="0"/>
+          <w:numId w:val="2"/>
+        </w:numPr>
+      </w:pPr>
+      <w:r>
+        <w:rPr>
+          <w:rFonts w:ascii="Calibri" w:eastAsia="Times New Roman" w:hAnsi="Calibri" w:cs="Calibri"/>
+        </w:rPr>
+        <w:t xml:space="preserve">docker run </w:t>
+      </w:r>
+      <w:r>
+        <w:rPr>
+          <w:rFonts w:ascii="Calibri" w:eastAsia="Times New Roman" w:hAnsi="Calibri" w:cs="Calibri"/>
+        </w:rPr>
+        <w:t>–</w:t>
+      </w:r>
+      <w:r>
+        <w:rPr>
+          <w:rFonts w:ascii="Calibri" w:eastAsia="Times New Roman" w:hAnsi="Calibri" w:cs="Calibri"/>
+        </w:rPr>
+        <w:t>name</w:t>
+      </w:r>
+      <w:r>
+        <w:rPr>
+          <w:rFonts w:ascii="Calibri" w:eastAsia="Times New Roman" w:hAnsi="Calibri" w:cs="Calibri"/>
+        </w:rPr>
+        <w:t xml:space="preserve"> &lt;container name &gt; -d -h &lt;host name&gt; &lt;image </w:t>
       </w:r>
       <w:proofErr w:type="spellStart"/>
       <w:proofErr w:type="gramStart"/>
@@ -1462,176 +1684,93 @@
         <w:rPr>
           <w:rFonts w:ascii="Calibri" w:eastAsia="Times New Roman" w:hAnsi="Calibri" w:cs="Calibri"/>
         </w:rPr>
-        <w:t>nfs:latest</w:t>
+        <w:t>name:tag</w:t>
       </w:r>
       <w:proofErr w:type="spellEnd"/>
       <w:proofErr w:type="gramEnd"/>
-    </w:p>
-    <w:p>
-      <w:pPr>
-        <w:spacing w:after="0" w:line="240" w:lineRule="auto"/>
+      <w:r>
         <w:rPr>
           <w:rFonts w:ascii="Calibri" w:eastAsia="Times New Roman" w:hAnsi="Calibri" w:cs="Calibri"/>
         </w:rPr>
+        <w:t>&gt;</w:t>
+      </w:r>
+    </w:p>
+    <w:p>
+      <w:pPr>
+        <w:pStyle w:val="ListParagraph"/>
+        <w:numPr>
+          <w:ilvl w:val="1"/>
+          <w:numId w:val="2"/>
+        </w:numPr>
       </w:pPr>
       <w:r>
         <w:rPr>
           <w:rFonts w:ascii="Calibri" w:eastAsia="Times New Roman" w:hAnsi="Calibri" w:cs="Calibri"/>
         </w:rPr>
-        <w:t> </w:t>
-      </w:r>
-    </w:p>
-    <w:p>
-      <w:pPr>
-        <w:spacing w:after="0" w:line="240" w:lineRule="auto"/>
+        <w:t xml:space="preserve">Example: </w:t>
+      </w:r>
+      <w:r>
         <w:rPr>
           <w:rFonts w:ascii="Calibri" w:eastAsia="Times New Roman" w:hAnsi="Calibri" w:cs="Calibri"/>
         </w:rPr>
-      </w:pPr>
+        <w:t>docker run --name</w:t>
+      </w:r>
       <w:r>
         <w:rPr>
           <w:rFonts w:ascii="Calibri" w:eastAsia="Times New Roman" w:hAnsi="Calibri" w:cs="Calibri"/>
         </w:rPr>
-        <w:t xml:space="preserve">Notes: </w:t>
-      </w:r>
+        <w:t xml:space="preserve"> </w:t>
+      </w:r>
+      <w:proofErr w:type="spellStart"/>
       <w:r>
         <w:rPr>
           <w:rFonts w:ascii="Calibri" w:eastAsia="Times New Roman" w:hAnsi="Calibri" w:cs="Calibri"/>
         </w:rPr>
-        <w:t> </w:t>
-      </w:r>
-    </w:p>
-    <w:p>
-      <w:pPr>
-        <w:pStyle w:val="ListParagraph"/>
-        <w:numPr>
-          <w:ilvl w:val="0"/>
-          <w:numId w:val="2"/>
-        </w:numPr>
-        <w:spacing w:after="0" w:line="240" w:lineRule="auto"/>
+        <w:t>mysql</w:t>
+      </w:r>
+      <w:proofErr w:type="spellEnd"/>
+      <w:r>
         <w:rPr>
           <w:rFonts w:ascii="Calibri" w:eastAsia="Times New Roman" w:hAnsi="Calibri" w:cs="Calibri"/>
         </w:rPr>
-      </w:pPr>
+        <w:t xml:space="preserve"> -d -h docker-</w:t>
+      </w:r>
+      <w:proofErr w:type="spellStart"/>
       <w:r>
         <w:rPr>
           <w:rFonts w:ascii="Calibri" w:eastAsia="Times New Roman" w:hAnsi="Calibri" w:cs="Calibri"/>
         </w:rPr>
-        <w:t xml:space="preserve">All </w:t>
-      </w:r>
+        <w:t>mysql</w:t>
+      </w:r>
+      <w:proofErr w:type="spellEnd"/>
       <w:r>
         <w:rPr>
           <w:rFonts w:ascii="Calibri" w:eastAsia="Times New Roman" w:hAnsi="Calibri" w:cs="Calibri"/>
         </w:rPr>
-        <w:t xml:space="preserve">containers </w:t>
-      </w:r>
+        <w:t xml:space="preserve">-host </w:t>
+      </w:r>
+      <w:proofErr w:type="spellStart"/>
       <w:r>
         <w:rPr>
           <w:rFonts w:ascii="Calibri" w:eastAsia="Times New Roman" w:hAnsi="Calibri" w:cs="Calibri"/>
         </w:rPr>
-        <w:t>must run with</w:t>
-      </w:r>
+        <w:t>roiebeck</w:t>
+      </w:r>
+      <w:proofErr w:type="spellEnd"/>
       <w:r>
         <w:rPr>
           <w:rFonts w:ascii="Calibri" w:eastAsia="Times New Roman" w:hAnsi="Calibri" w:cs="Calibri"/>
         </w:rPr>
-        <w:t xml:space="preserve"> docker</w:t>
-      </w:r>
+        <w:t>/server-cluster-container-install-</w:t>
+      </w:r>
+      <w:proofErr w:type="spellStart"/>
       <w:r>
         <w:rPr>
           <w:rFonts w:ascii="Calibri" w:eastAsia="Times New Roman" w:hAnsi="Calibri" w:cs="Calibri"/>
         </w:rPr>
-        <w:t xml:space="preserve"> </w:t>
-      </w:r>
-      <w:r>
-        <w:rPr>
-          <w:rFonts w:ascii="Calibri" w:eastAsia="Times New Roman" w:hAnsi="Calibri" w:cs="Calibri"/>
-        </w:rPr>
-        <w:t>‘--privileged</w:t>
-      </w:r>
-      <w:r>
-        <w:rPr>
-          <w:rFonts w:ascii="Calibri" w:eastAsia="Times New Roman" w:hAnsi="Calibri" w:cs="Calibri"/>
-        </w:rPr>
-        <w:t>’ flag</w:t>
-      </w:r>
-      <w:r>
-        <w:rPr>
-          <w:rFonts w:ascii="Calibri" w:eastAsia="Times New Roman" w:hAnsi="Calibri" w:cs="Calibri"/>
-        </w:rPr>
-        <w:t xml:space="preserve"> </w:t>
-      </w:r>
-      <w:proofErr w:type="gramStart"/>
-      <w:r>
-        <w:rPr>
-          <w:rFonts w:ascii="Calibri" w:eastAsia="Times New Roman" w:hAnsi="Calibri" w:cs="Calibri"/>
-        </w:rPr>
-        <w:t>in order to</w:t>
-      </w:r>
-      <w:proofErr w:type="gramEnd"/>
-      <w:r>
-        <w:rPr>
-          <w:rFonts w:ascii="Calibri" w:eastAsia="Times New Roman" w:hAnsi="Calibri" w:cs="Calibri"/>
-        </w:rPr>
-        <w:t xml:space="preserve"> connect to </w:t>
-      </w:r>
-      <w:r>
-        <w:rPr>
-          <w:rFonts w:ascii="Calibri" w:eastAsia="Times New Roman" w:hAnsi="Calibri" w:cs="Calibri"/>
-        </w:rPr>
-        <w:t>NFS</w:t>
-      </w:r>
-    </w:p>
-    <w:p>
-      <w:pPr>
-        <w:pStyle w:val="ListParagraph"/>
-        <w:numPr>
-          <w:ilvl w:val="0"/>
-          <w:numId w:val="2"/>
-        </w:numPr>
-        <w:spacing w:after="0" w:line="240" w:lineRule="auto"/>
-        <w:rPr>
-          <w:rFonts w:ascii="Calibri" w:eastAsia="Times New Roman" w:hAnsi="Calibri" w:cs="Calibri"/>
-        </w:rPr>
-      </w:pPr>
-      <w:r>
-        <w:rPr>
-          <w:rFonts w:ascii="Calibri" w:eastAsia="Times New Roman" w:hAnsi="Calibri" w:cs="Calibri"/>
-        </w:rPr>
-        <w:t>--storage-opt size=120</w:t>
-      </w:r>
-      <w:r>
-        <w:rPr>
-          <w:rFonts w:ascii="Calibri" w:eastAsia="Times New Roman" w:hAnsi="Calibri" w:cs="Calibri"/>
-        </w:rPr>
-        <w:t xml:space="preserve">G </w:t>
-      </w:r>
-      <w:r>
-        <w:rPr>
-          <w:rFonts w:ascii="Calibri" w:eastAsia="Times New Roman" w:hAnsi="Calibri" w:cs="Calibri"/>
-        </w:rPr>
-        <w:t>give</w:t>
-      </w:r>
-      <w:r>
-        <w:rPr>
-          <w:rFonts w:ascii="Calibri" w:eastAsia="Times New Roman" w:hAnsi="Calibri" w:cs="Calibri"/>
-        </w:rPr>
-        <w:t xml:space="preserve"> the NFS container root </w:t>
-      </w:r>
-      <w:proofErr w:type="gramStart"/>
-      <w:r>
-        <w:rPr>
-          <w:rFonts w:ascii="Calibri" w:eastAsia="Times New Roman" w:hAnsi="Calibri" w:cs="Calibri"/>
-        </w:rPr>
-        <w:t>partition  120</w:t>
-      </w:r>
-      <w:proofErr w:type="gramEnd"/>
-      <w:r>
-        <w:rPr>
-          <w:rFonts w:ascii="Calibri" w:eastAsia="Times New Roman" w:hAnsi="Calibri" w:cs="Calibri"/>
-        </w:rPr>
-        <w:t xml:space="preserve"> GB of space.</w:t>
-      </w:r>
+        <w:t>mysql</w:t>
+      </w:r>
+      <w:proofErr w:type="spellEnd"/>
     </w:p>
     <w:p>
       <w:pPr>
@@ -1651,18 +1790,344 @@
           <w:sz w:val="30"/>
           <w:szCs w:val="30"/>
         </w:rPr>
-        <w:lastRenderedPageBreak/>
-        <w:t>MY-SQL</w:t>
-      </w:r>
-      <w:r>
+        <w:t>Sphinx Indexing Server</w:t>
+      </w:r>
+    </w:p>
+    <w:p>
+      <w:pPr>
+        <w:rPr>
+          <w:rFonts w:ascii="Calibri" w:hAnsi="Calibri" w:cs="Calibri"/>
+        </w:rPr>
+      </w:pPr>
+      <w:r>
+        <w:rPr>
+          <w:rFonts w:ascii="Calibri" w:hAnsi="Calibri" w:cs="Calibri"/>
+        </w:rPr>
+        <w:t xml:space="preserve">Pre-requirement </w:t>
+      </w:r>
+      <w:r>
+        <w:rPr>
+          <w:rFonts w:ascii="Calibri" w:hAnsi="Calibri" w:cs="Calibri"/>
+        </w:rPr>
+        <w:t xml:space="preserve"> </w:t>
+      </w:r>
+    </w:p>
+    <w:p>
+      <w:pPr>
+        <w:pStyle w:val="ListParagraph"/>
+        <w:numPr>
+          <w:ilvl w:val="0"/>
+          <w:numId w:val="2"/>
+        </w:numPr>
+        <w:rPr>
+          <w:sz w:val="24"/>
+          <w:szCs w:val="24"/>
+        </w:rPr>
+      </w:pPr>
+      <w:r>
+        <w:rPr>
+          <w:rFonts w:ascii="Calibri" w:hAnsi="Calibri" w:cs="Calibri"/>
+        </w:rPr>
+        <w:t xml:space="preserve"> </w:t>
+      </w:r>
+      <w:r>
+        <w:rPr>
+          <w:rFonts w:ascii="Calibri" w:hAnsi="Calibri" w:cs="Calibri"/>
+        </w:rPr>
+        <w:t>MySQL</w:t>
+      </w:r>
+      <w:r>
+        <w:rPr>
+          <w:rFonts w:ascii="Calibri" w:hAnsi="Calibri" w:cs="Calibri"/>
+        </w:rPr>
+        <w:t xml:space="preserve"> instance up and running</w:t>
+      </w:r>
+    </w:p>
+    <w:p>
+      <w:pPr>
+        <w:ind w:left="360"/>
+      </w:pPr>
+      <w:r>
+        <w:t>Run command:</w:t>
+      </w:r>
+    </w:p>
+    <w:p>
+      <w:pPr>
+        <w:pStyle w:val="ListParagraph"/>
+        <w:numPr>
+          <w:ilvl w:val="0"/>
+          <w:numId w:val="2"/>
+        </w:numPr>
+      </w:pPr>
+      <w:r>
+        <w:rPr>
+          <w:rFonts w:ascii="Calibri" w:hAnsi="Calibri" w:cs="Calibri"/>
+        </w:rPr>
+        <w:t>docker run -</w:t>
+      </w:r>
+      <w:proofErr w:type="gramStart"/>
+      <w:r>
+        <w:rPr>
+          <w:rFonts w:ascii="Calibri" w:hAnsi="Calibri" w:cs="Calibri"/>
+        </w:rPr>
+        <w:t>d  --</w:t>
+      </w:r>
+      <w:proofErr w:type="gramEnd"/>
+      <w:r>
+        <w:rPr>
+          <w:rFonts w:ascii="Calibri" w:hAnsi="Calibri" w:cs="Calibri"/>
+        </w:rPr>
+        <w:t>link</w:t>
+      </w:r>
+      <w:r>
+        <w:rPr>
+          <w:rFonts w:ascii="Calibri" w:hAnsi="Calibri" w:cs="Calibri"/>
+        </w:rPr>
+        <w:t xml:space="preserve"> &lt;</w:t>
+      </w:r>
+      <w:proofErr w:type="spellStart"/>
+      <w:r>
+        <w:rPr>
+          <w:rFonts w:ascii="Calibri" w:hAnsi="Calibri" w:cs="Calibri"/>
+        </w:rPr>
+        <w:t>mysql</w:t>
+      </w:r>
+      <w:proofErr w:type="spellEnd"/>
+      <w:r>
+        <w:rPr>
+          <w:rFonts w:ascii="Calibri" w:hAnsi="Calibri" w:cs="Calibri"/>
+        </w:rPr>
+        <w:t xml:space="preserve"> </w:t>
+      </w:r>
+      <w:r>
+        <w:rPr>
+          <w:rFonts w:ascii="Calibri" w:hAnsi="Calibri" w:cs="Calibri"/>
+        </w:rPr>
+        <w:t xml:space="preserve">container </w:t>
+      </w:r>
+      <w:r>
+        <w:rPr>
+          <w:rFonts w:ascii="Calibri" w:hAnsi="Calibri" w:cs="Calibri"/>
+        </w:rPr>
+        <w:t>name&gt;</w:t>
+      </w:r>
+      <w:r>
+        <w:rPr>
+          <w:rFonts w:ascii="Calibri" w:hAnsi="Calibri" w:cs="Calibri"/>
+        </w:rPr>
+        <w:t xml:space="preserve">  --name </w:t>
+      </w:r>
+      <w:r>
+        <w:rPr>
+          <w:rFonts w:ascii="Calibri" w:hAnsi="Calibri" w:cs="Calibri"/>
+        </w:rPr>
+        <w:t>&lt;container name&gt;</w:t>
+      </w:r>
+      <w:r>
+        <w:rPr>
+          <w:rFonts w:ascii="Calibri" w:hAnsi="Calibri" w:cs="Calibri"/>
+        </w:rPr>
+        <w:t xml:space="preserve">-h </w:t>
+      </w:r>
+      <w:r>
+        <w:rPr>
+          <w:rFonts w:ascii="Calibri" w:hAnsi="Calibri" w:cs="Calibri"/>
+        </w:rPr>
+        <w:t>&lt;sphinx-host--name&gt;</w:t>
+      </w:r>
+      <w:r>
+        <w:rPr>
+          <w:rFonts w:ascii="Calibri" w:hAnsi="Calibri" w:cs="Calibri"/>
+        </w:rPr>
+        <w:t xml:space="preserve">  </w:t>
+      </w:r>
+      <w:r>
+        <w:rPr>
+          <w:rFonts w:ascii="Calibri" w:hAnsi="Calibri" w:cs="Calibri"/>
+        </w:rPr>
+        <w:t>&lt;image name: version&gt;</w:t>
+      </w:r>
+    </w:p>
+    <w:p>
+      <w:pPr>
+        <w:pStyle w:val="ListParagraph"/>
+        <w:numPr>
+          <w:ilvl w:val="1"/>
+          <w:numId w:val="2"/>
+        </w:numPr>
+      </w:pPr>
+      <w:r>
+        <w:rPr>
+          <w:rFonts w:ascii="Calibri" w:hAnsi="Calibri" w:cs="Calibri"/>
+        </w:rPr>
+        <w:t xml:space="preserve">Example: docker run </w:t>
+      </w:r>
+      <w:r>
+        <w:rPr>
+          <w:rFonts w:ascii="Calibri" w:hAnsi="Calibri" w:cs="Calibri"/>
+        </w:rPr>
+        <w:t>-</w:t>
+      </w:r>
+      <w:proofErr w:type="gramStart"/>
+      <w:r>
+        <w:rPr>
+          <w:rFonts w:ascii="Calibri" w:hAnsi="Calibri" w:cs="Calibri"/>
+        </w:rPr>
+        <w:t>d  --</w:t>
+      </w:r>
+      <w:proofErr w:type="gramEnd"/>
+      <w:r>
+        <w:rPr>
+          <w:rFonts w:ascii="Calibri" w:hAnsi="Calibri" w:cs="Calibri"/>
+        </w:rPr>
+        <w:t xml:space="preserve">link </w:t>
+      </w:r>
+      <w:proofErr w:type="spellStart"/>
+      <w:r>
+        <w:rPr>
+          <w:rFonts w:ascii="Calibri" w:hAnsi="Calibri" w:cs="Calibri"/>
+        </w:rPr>
+        <w:t>mysql</w:t>
+      </w:r>
+      <w:proofErr w:type="spellEnd"/>
+      <w:r>
+        <w:rPr>
+          <w:rFonts w:ascii="Calibri" w:hAnsi="Calibri" w:cs="Calibri"/>
+        </w:rPr>
+        <w:t xml:space="preserve">  --name sphinx</w:t>
+      </w:r>
+      <w:r>
+        <w:rPr>
+          <w:rFonts w:ascii="Calibri" w:hAnsi="Calibri" w:cs="Calibri"/>
+        </w:rPr>
+        <w:t xml:space="preserve"> -h docker-sphinx1-host  </w:t>
+      </w:r>
+      <w:proofErr w:type="spellStart"/>
+      <w:r>
+        <w:rPr>
+          <w:rFonts w:ascii="Calibri" w:hAnsi="Calibri" w:cs="Calibri"/>
+        </w:rPr>
+        <w:t>roiebeck</w:t>
+      </w:r>
+      <w:proofErr w:type="spellEnd"/>
+      <w:r>
+        <w:rPr>
+          <w:rFonts w:ascii="Calibri" w:hAnsi="Calibri" w:cs="Calibri"/>
+        </w:rPr>
+        <w:t>/server-cluster-container-install-sphinx</w:t>
+      </w:r>
+    </w:p>
+    <w:p>
+      <w:pPr>
+        <w:ind w:left="360"/>
+      </w:pPr>
+      <w:r>
+        <w:t xml:space="preserve">then </w:t>
+      </w:r>
+      <w:r>
+        <w:t>execute</w:t>
+      </w:r>
+      <w:r>
+        <w:t xml:space="preserve"> the following command:</w:t>
+      </w:r>
+    </w:p>
+    <w:p>
+      <w:pPr>
+        <w:pStyle w:val="ListParagraph"/>
+        <w:numPr>
+          <w:ilvl w:val="0"/>
+          <w:numId w:val="2"/>
+        </w:numPr>
+        <w:rPr>
+          <w:rFonts w:ascii="Calibri" w:hAnsi="Calibri" w:cs="Calibri"/>
+        </w:rPr>
+      </w:pPr>
+      <w:r>
+        <w:rPr>
+          <w:rFonts w:ascii="Calibri" w:hAnsi="Calibri" w:cs="Calibri"/>
+        </w:rPr>
+        <w:t xml:space="preserve">docker exec -it </w:t>
+      </w:r>
+      <w:r>
+        <w:rPr>
+          <w:rFonts w:ascii="Calibri" w:hAnsi="Calibri" w:cs="Calibri"/>
+        </w:rPr>
+        <w:t>&lt;name of sphinx machine&gt;</w:t>
+      </w:r>
+      <w:r>
+        <w:rPr>
+          <w:rFonts w:ascii="Calibri" w:hAnsi="Calibri" w:cs="Calibri"/>
+        </w:rPr>
+        <w:t xml:space="preserve"> /root/install/sphinx_settings.sh</w:t>
+      </w:r>
+    </w:p>
+    <w:p>
+      <w:pPr>
+        <w:pStyle w:val="ListParagraph"/>
+        <w:numPr>
+          <w:ilvl w:val="1"/>
+          <w:numId w:val="2"/>
+        </w:numPr>
+        <w:rPr>
+          <w:rFonts w:ascii="Calibri" w:hAnsi="Calibri" w:cs="Calibri"/>
+        </w:rPr>
+      </w:pPr>
+      <w:r>
+        <w:t xml:space="preserve">Example: </w:t>
+      </w:r>
+      <w:r>
+        <w:rPr>
+          <w:rFonts w:ascii="Calibri" w:hAnsi="Calibri" w:cs="Calibri"/>
+        </w:rPr>
+        <w:t>docker exec -</w:t>
+      </w:r>
+      <w:r>
+        <w:rPr>
+          <w:rFonts w:ascii="Calibri" w:hAnsi="Calibri" w:cs="Calibri"/>
+        </w:rPr>
+        <w:t>it</w:t>
+      </w:r>
+      <w:r>
+        <w:rPr>
+          <w:rFonts w:ascii="Calibri" w:hAnsi="Calibri" w:cs="Calibri"/>
+        </w:rPr>
+        <w:t xml:space="preserve"> </w:t>
+      </w:r>
+      <w:r>
+        <w:rPr>
+          <w:rFonts w:ascii="Calibri" w:hAnsi="Calibri" w:cs="Calibri"/>
+        </w:rPr>
+        <w:t>sphinx</w:t>
+      </w:r>
+      <w:r>
+        <w:rPr>
+          <w:rFonts w:ascii="Calibri" w:hAnsi="Calibri" w:cs="Calibri"/>
+        </w:rPr>
+        <w:t xml:space="preserve"> </w:t>
+      </w:r>
+      <w:r>
+        <w:rPr>
+          <w:rFonts w:ascii="Calibri" w:hAnsi="Calibri" w:cs="Calibri"/>
+        </w:rPr>
+        <w:t>/root/install/sphinx_settings.sh</w:t>
+      </w:r>
+    </w:p>
+    <w:p>
+      <w:pPr>
+        <w:ind w:left="360"/>
+      </w:pPr>
+    </w:p>
+    <w:p>
+      <w:pPr>
+        <w:pStyle w:val="Heading3"/>
+        <w:spacing w:before="360" w:after="240"/>
         <w:rPr>
           <w:rFonts w:ascii="Segoe UI" w:hAnsi="Segoe UI" w:cs="Segoe UI"/>
           <w:color w:val="24292E"/>
           <w:sz w:val="30"/>
           <w:szCs w:val="30"/>
         </w:rPr>
-        <w:t xml:space="preserve"> </w:t>
-      </w:r>
+      </w:pPr>
       <w:r>
         <w:rPr>
           <w:rFonts w:ascii="Segoe UI" w:hAnsi="Segoe UI" w:cs="Segoe UI"/>
@@ -1670,11 +2135,97 @@
           <w:sz w:val="30"/>
           <w:szCs w:val="30"/>
         </w:rPr>
-        <w:t>DB Server</w:t>
-      </w:r>
-    </w:p>
-    <w:p>
-      <w:r>
+        <w:t>The first Front node</w:t>
+      </w:r>
+    </w:p>
+    <w:p>
+      <w:pPr>
+        <w:rPr>
+          <w:rFonts w:ascii="Calibri" w:hAnsi="Calibri" w:cs="Calibri"/>
+        </w:rPr>
+      </w:pPr>
+      <w:r>
+        <w:rPr>
+          <w:rFonts w:ascii="Calibri" w:hAnsi="Calibri" w:cs="Calibri"/>
+        </w:rPr>
+        <w:t xml:space="preserve">Pre-requirement </w:t>
+      </w:r>
+      <w:r>
+        <w:rPr>
+          <w:rFonts w:ascii="Calibri" w:hAnsi="Calibri" w:cs="Calibri"/>
+        </w:rPr>
+        <w:t xml:space="preserve"> </w:t>
+      </w:r>
+    </w:p>
+    <w:p>
+      <w:pPr>
+        <w:pStyle w:val="ListParagraph"/>
+        <w:numPr>
+          <w:ilvl w:val="0"/>
+          <w:numId w:val="2"/>
+        </w:numPr>
+        <w:rPr>
+          <w:sz w:val="24"/>
+          <w:szCs w:val="24"/>
+        </w:rPr>
+      </w:pPr>
+      <w:r>
+        <w:rPr>
+          <w:rFonts w:ascii="Calibri" w:hAnsi="Calibri" w:cs="Calibri"/>
+        </w:rPr>
+        <w:t>MySQL</w:t>
+      </w:r>
+      <w:r>
+        <w:rPr>
+          <w:rFonts w:ascii="Calibri" w:hAnsi="Calibri" w:cs="Calibri"/>
+        </w:rPr>
+        <w:t xml:space="preserve"> </w:t>
+      </w:r>
+      <w:r>
+        <w:rPr>
+          <w:rFonts w:ascii="Calibri" w:hAnsi="Calibri" w:cs="Calibri"/>
+        </w:rPr>
+        <w:t xml:space="preserve">container </w:t>
+      </w:r>
+      <w:r>
+        <w:rPr>
+          <w:rFonts w:ascii="Calibri" w:hAnsi="Calibri" w:cs="Calibri"/>
+        </w:rPr>
+        <w:t>up and running</w:t>
+      </w:r>
+    </w:p>
+    <w:p>
+      <w:pPr>
+        <w:pStyle w:val="ListParagraph"/>
+        <w:numPr>
+          <w:ilvl w:val="0"/>
+          <w:numId w:val="2"/>
+        </w:numPr>
+        <w:rPr>
+          <w:sz w:val="24"/>
+          <w:szCs w:val="24"/>
+        </w:rPr>
+      </w:pPr>
+      <w:r>
+        <w:rPr>
+          <w:rFonts w:ascii="Calibri" w:hAnsi="Calibri" w:cs="Calibri"/>
+        </w:rPr>
+        <w:t>Sphinx container up and running</w:t>
+      </w:r>
+    </w:p>
+    <w:p>
+      <w:pPr>
+        <w:ind w:left="360"/>
+        <w:rPr>
+          <w:sz w:val="24"/>
+          <w:szCs w:val="24"/>
+        </w:rPr>
+      </w:pPr>
+      <w:r>
+        <w:rPr>
+          <w:sz w:val="24"/>
+          <w:szCs w:val="24"/>
+        </w:rPr>
         <w:t>Run command:</w:t>
       </w:r>
     </w:p>
@@ -1685,166 +2236,335 @@
           <w:ilvl w:val="0"/>
           <w:numId w:val="2"/>
         </w:numPr>
-      </w:pPr>
-      <w:r>
-        <w:rPr>
-          <w:rFonts w:ascii="Calibri" w:eastAsia="Times New Roman" w:hAnsi="Calibri" w:cs="Calibri"/>
-        </w:rPr>
-        <w:t xml:space="preserve">docker run </w:t>
-      </w:r>
-      <w:r>
-        <w:rPr>
-          <w:rFonts w:ascii="Calibri" w:eastAsia="Times New Roman" w:hAnsi="Calibri" w:cs="Calibri"/>
-        </w:rPr>
-        <w:t>–</w:t>
-      </w:r>
-      <w:r>
-        <w:rPr>
-          <w:rFonts w:ascii="Calibri" w:eastAsia="Times New Roman" w:hAnsi="Calibri" w:cs="Calibri"/>
-        </w:rPr>
-        <w:t>name</w:t>
-      </w:r>
-      <w:r>
-        <w:rPr>
-          <w:rFonts w:ascii="Calibri" w:eastAsia="Times New Roman" w:hAnsi="Calibri" w:cs="Calibri"/>
+        <w:rPr>
+          <w:sz w:val="24"/>
+          <w:szCs w:val="24"/>
+        </w:rPr>
+      </w:pPr>
+      <w:r>
+        <w:rPr>
+          <w:rFonts w:ascii="Calibri" w:hAnsi="Calibri" w:cs="Calibri"/>
+        </w:rPr>
+        <w:t>docker run --name &lt;name &gt; -h &lt;host name&gt; -</w:t>
+      </w:r>
+      <w:proofErr w:type="gramStart"/>
+      <w:r>
+        <w:rPr>
+          <w:rFonts w:ascii="Calibri" w:hAnsi="Calibri" w:cs="Calibri"/>
+        </w:rPr>
+        <w:t>d  --</w:t>
+      </w:r>
+      <w:proofErr w:type="gramEnd"/>
+      <w:r>
+        <w:rPr>
+          <w:rFonts w:ascii="Calibri" w:hAnsi="Calibri" w:cs="Calibri"/>
+        </w:rPr>
+        <w:t>link &lt;MySQL container name &gt; --link &lt;sphinx container name&gt; --link &lt;NFS container name&gt; --privileged &lt;Image name&gt;</w:t>
+      </w:r>
+    </w:p>
+    <w:p>
+      <w:pPr>
+        <w:pStyle w:val="ListParagraph"/>
+        <w:numPr>
+          <w:ilvl w:val="1"/>
+          <w:numId w:val="2"/>
+        </w:numPr>
+        <w:rPr>
+          <w:sz w:val="24"/>
+          <w:szCs w:val="24"/>
+        </w:rPr>
+      </w:pPr>
+      <w:r>
+        <w:rPr>
+          <w:rFonts w:ascii="Calibri" w:hAnsi="Calibri" w:cs="Calibri"/>
+        </w:rPr>
+        <w:t xml:space="preserve">Example: docker run --name </w:t>
+      </w:r>
+      <w:proofErr w:type="spellStart"/>
+      <w:r>
+        <w:rPr>
+          <w:rFonts w:ascii="Calibri" w:hAnsi="Calibri" w:cs="Calibri"/>
+        </w:rPr>
+        <w:t>fefirstnode</w:t>
+      </w:r>
+      <w:proofErr w:type="spellEnd"/>
+      <w:r>
+        <w:rPr>
+          <w:rFonts w:ascii="Calibri" w:hAnsi="Calibri" w:cs="Calibri"/>
+        </w:rPr>
+        <w:t xml:space="preserve"> -h first-front-</w:t>
+      </w:r>
+      <w:proofErr w:type="gramStart"/>
+      <w:r>
+        <w:rPr>
+          <w:rFonts w:ascii="Calibri" w:hAnsi="Calibri" w:cs="Calibri"/>
+        </w:rPr>
+        <w:t xml:space="preserve">host </w:t>
+      </w:r>
+      <w:r>
+        <w:rPr>
+          <w:rFonts w:ascii="Calibri" w:hAnsi="Calibri" w:cs="Calibri"/>
+        </w:rPr>
+        <w:t xml:space="preserve"> -</w:t>
+      </w:r>
+      <w:proofErr w:type="gramEnd"/>
+      <w:r>
+        <w:rPr>
+          <w:rFonts w:ascii="Calibri" w:hAnsi="Calibri" w:cs="Calibri"/>
+        </w:rPr>
+        <w:t xml:space="preserve">d  --link </w:t>
+      </w:r>
+      <w:proofErr w:type="spellStart"/>
+      <w:r>
+        <w:rPr>
+          <w:rFonts w:ascii="Calibri" w:hAnsi="Calibri" w:cs="Calibri"/>
+        </w:rPr>
+        <w:t>mysql</w:t>
+      </w:r>
+      <w:proofErr w:type="spellEnd"/>
+      <w:r>
+        <w:rPr>
+          <w:rFonts w:ascii="Calibri" w:hAnsi="Calibri" w:cs="Calibri"/>
+        </w:rPr>
+        <w:t xml:space="preserve"> --link sphinx</w:t>
+      </w:r>
+      <w:r>
+        <w:rPr>
+          <w:rFonts w:ascii="Calibri" w:hAnsi="Calibri" w:cs="Calibri"/>
+        </w:rPr>
+        <w:t xml:space="preserve"> --link </w:t>
+      </w:r>
+      <w:proofErr w:type="spellStart"/>
+      <w:r>
+        <w:rPr>
+          <w:rFonts w:ascii="Calibri" w:hAnsi="Calibri" w:cs="Calibri"/>
+        </w:rPr>
+        <w:t>kaltura-nfs</w:t>
+      </w:r>
+      <w:proofErr w:type="spellEnd"/>
+      <w:r>
+        <w:rPr>
+          <w:rFonts w:ascii="Calibri" w:hAnsi="Calibri" w:cs="Calibri"/>
+        </w:rPr>
+        <w:t xml:space="preserve">  --privileged </w:t>
+      </w:r>
+      <w:proofErr w:type="spellStart"/>
+      <w:r>
+        <w:rPr>
+          <w:rFonts w:ascii="Calibri" w:hAnsi="Calibri" w:cs="Calibri"/>
+        </w:rPr>
+        <w:t>roiebeck</w:t>
+      </w:r>
+      <w:proofErr w:type="spellEnd"/>
+      <w:r>
+        <w:rPr>
+          <w:rFonts w:ascii="Calibri" w:hAnsi="Calibri" w:cs="Calibri"/>
+        </w:rPr>
+        <w:t>/server-cluster-container-install-front-end-first-node</w:t>
+      </w:r>
+    </w:p>
+    <w:p>
+      <w:pPr>
+        <w:rPr>
+          <w:sz w:val="24"/>
+          <w:szCs w:val="24"/>
+        </w:rPr>
+      </w:pPr>
+      <w:r>
+        <w:rPr>
+          <w:rFonts w:ascii="Calibri" w:hAnsi="Calibri" w:cs="Calibri"/>
+        </w:rPr>
+        <w:t>E</w:t>
+      </w:r>
+      <w:r>
+        <w:rPr>
+          <w:rFonts w:ascii="Calibri" w:hAnsi="Calibri" w:cs="Calibri"/>
+        </w:rPr>
+        <w:t>xecute command:</w:t>
+      </w:r>
+    </w:p>
+    <w:p>
+      <w:pPr>
+        <w:pStyle w:val="ListParagraph"/>
+        <w:numPr>
+          <w:ilvl w:val="0"/>
+          <w:numId w:val="2"/>
+        </w:numPr>
+        <w:rPr>
+          <w:rFonts w:ascii="Calibri" w:hAnsi="Calibri" w:cs="Calibri"/>
+        </w:rPr>
+      </w:pPr>
+      <w:r>
+        <w:rPr>
+          <w:rFonts w:ascii="Calibri" w:hAnsi="Calibri" w:cs="Calibri"/>
+        </w:rPr>
+        <w:t xml:space="preserve">docker exec -it </w:t>
+      </w:r>
+      <w:r>
+        <w:rPr>
+          <w:rFonts w:ascii="Calibri" w:hAnsi="Calibri" w:cs="Calibri"/>
+        </w:rPr>
+        <w:t xml:space="preserve">&lt;container name&gt; </w:t>
+      </w:r>
+      <w:r>
+        <w:rPr>
+          <w:rFonts w:ascii="Calibri" w:hAnsi="Calibri" w:cs="Calibri"/>
+        </w:rPr>
+        <w:t>/root/install/fe_settings.sh</w:t>
+      </w:r>
+    </w:p>
+    <w:p>
+      <w:pPr>
+        <w:pStyle w:val="ListParagraph"/>
+        <w:numPr>
+          <w:ilvl w:val="1"/>
+          <w:numId w:val="2"/>
+        </w:numPr>
+        <w:rPr>
+          <w:rFonts w:ascii="Calibri" w:hAnsi="Calibri" w:cs="Calibri"/>
+        </w:rPr>
+      </w:pPr>
+      <w:r>
+        <w:rPr>
+          <w:rFonts w:ascii="Calibri" w:hAnsi="Calibri" w:cs="Calibri"/>
+        </w:rPr>
+        <w:t xml:space="preserve">example: </w:t>
+      </w:r>
+      <w:r>
+        <w:rPr>
+          <w:rFonts w:ascii="Calibri" w:hAnsi="Calibri" w:cs="Calibri"/>
+        </w:rPr>
+        <w:t xml:space="preserve">docker exec -it </w:t>
+      </w:r>
+      <w:proofErr w:type="spellStart"/>
+      <w:r>
+        <w:rPr>
+          <w:rFonts w:ascii="Calibri" w:hAnsi="Calibri" w:cs="Calibri"/>
+        </w:rPr>
+        <w:t>fefirstnode</w:t>
+      </w:r>
+      <w:proofErr w:type="spellEnd"/>
+      <w:r>
+        <w:rPr>
+          <w:rFonts w:ascii="Calibri" w:hAnsi="Calibri" w:cs="Calibri"/>
         </w:rPr>
         <w:t xml:space="preserve"> </w:t>
       </w:r>
       <w:r>
         <w:rPr>
-          <w:rFonts w:ascii="Calibri" w:eastAsia="Times New Roman" w:hAnsi="Calibri" w:cs="Calibri"/>
-        </w:rPr>
-        <w:t>&lt;container name</w:t>
-      </w:r>
-      <w:r>
-        <w:rPr>
-          <w:rFonts w:ascii="Calibri" w:eastAsia="Times New Roman" w:hAnsi="Calibri" w:cs="Calibri"/>
-        </w:rPr>
-        <w:t xml:space="preserve"> &gt;</w:t>
-      </w:r>
-      <w:r>
-        <w:rPr>
-          <w:rFonts w:ascii="Calibri" w:eastAsia="Times New Roman" w:hAnsi="Calibri" w:cs="Calibri"/>
-        </w:rPr>
-        <w:t xml:space="preserve"> -d -h </w:t>
-      </w:r>
-      <w:r>
-        <w:rPr>
-          <w:rFonts w:ascii="Calibri" w:eastAsia="Times New Roman" w:hAnsi="Calibri" w:cs="Calibri"/>
-        </w:rPr>
-        <w:t xml:space="preserve">&lt;host name&gt; </w:t>
-      </w:r>
-      <w:r>
-        <w:rPr>
-          <w:rFonts w:ascii="Calibri" w:eastAsia="Times New Roman" w:hAnsi="Calibri" w:cs="Calibri"/>
-        </w:rPr>
-        <w:t xml:space="preserve">&lt;image </w:t>
+          <w:rFonts w:ascii="Calibri" w:hAnsi="Calibri" w:cs="Calibri"/>
+        </w:rPr>
+        <w:t>/root/install/fe_settings.sh</w:t>
+      </w:r>
+    </w:p>
+    <w:p>
+      <w:pPr>
+        <w:rPr>
+          <w:rFonts w:ascii="Calibri" w:hAnsi="Calibri" w:cs="Calibri"/>
+        </w:rPr>
+      </w:pPr>
+    </w:p>
+    <w:p>
+      <w:pPr>
+        <w:rPr>
+          <w:rFonts w:ascii="Calibri" w:hAnsi="Calibri" w:cs="Calibri"/>
+        </w:rPr>
+      </w:pPr>
+    </w:p>
+    <w:p>
+      <w:pPr>
+        <w:pStyle w:val="ListParagraph"/>
+        <w:numPr>
+          <w:ilvl w:val="0"/>
+          <w:numId w:val="2"/>
+        </w:numPr>
+        <w:rPr>
+          <w:rFonts w:ascii="Calibri" w:hAnsi="Calibri" w:cs="Calibri"/>
+        </w:rPr>
+      </w:pPr>
+      <w:r>
+        <w:rPr>
+          <w:rFonts w:ascii="Calibri" w:hAnsi="Calibri" w:cs="Calibri"/>
+        </w:rPr>
+        <w:t>execute command:</w:t>
+      </w:r>
+    </w:p>
+    <w:p>
+      <w:pPr>
+        <w:pStyle w:val="ListParagraph"/>
+        <w:rPr>
+          <w:rFonts w:ascii="Calibri" w:hAnsi="Calibri" w:cs="Calibri"/>
+        </w:rPr>
+      </w:pPr>
+      <w:r>
+        <w:rPr>
+          <w:rFonts w:ascii="Calibri" w:hAnsi="Calibri" w:cs="Calibri"/>
+        </w:rPr>
+        <w:t xml:space="preserve">docker exec -it </w:t>
+      </w:r>
+      <w:r>
+        <w:rPr>
+          <w:rFonts w:ascii="Calibri" w:hAnsi="Calibri" w:cs="Calibri"/>
+        </w:rPr>
+        <w:t>&lt;container name&gt;</w:t>
+      </w:r>
+      <w:r>
+        <w:rPr>
+          <w:rFonts w:ascii="Calibri" w:hAnsi="Calibri" w:cs="Calibri"/>
+        </w:rPr>
+        <w:t xml:space="preserve"> /root/install/fe_db_settings.sh</w:t>
+      </w:r>
+    </w:p>
+    <w:p>
+      <w:pPr>
+        <w:pStyle w:val="ListParagraph"/>
+        <w:numPr>
+          <w:ilvl w:val="1"/>
+          <w:numId w:val="2"/>
+        </w:numPr>
+        <w:rPr>
+          <w:rFonts w:ascii="Calibri" w:hAnsi="Calibri" w:cs="Calibri"/>
+        </w:rPr>
+      </w:pPr>
+      <w:r>
+        <w:rPr>
+          <w:rFonts w:ascii="Calibri" w:hAnsi="Calibri" w:cs="Calibri"/>
+        </w:rPr>
+        <w:t xml:space="preserve">example: </w:t>
+      </w:r>
+      <w:r>
+        <w:rPr>
+          <w:rFonts w:ascii="Calibri" w:hAnsi="Calibri" w:cs="Calibri"/>
+        </w:rPr>
+        <w:t xml:space="preserve">docker exec -it </w:t>
       </w:r>
       <w:proofErr w:type="spellStart"/>
-      <w:proofErr w:type="gramStart"/>
-      <w:r>
-        <w:rPr>
-          <w:rFonts w:ascii="Calibri" w:eastAsia="Times New Roman" w:hAnsi="Calibri" w:cs="Calibri"/>
-        </w:rPr>
-        <w:t>name:tag</w:t>
+      <w:r>
+        <w:rPr>
+          <w:rFonts w:ascii="Calibri" w:hAnsi="Calibri" w:cs="Calibri"/>
+        </w:rPr>
+        <w:t>fefirstnode</w:t>
       </w:r>
       <w:proofErr w:type="spellEnd"/>
-      <w:proofErr w:type="gramEnd"/>
-      <w:r>
-        <w:rPr>
-          <w:rFonts w:ascii="Calibri" w:eastAsia="Times New Roman" w:hAnsi="Calibri" w:cs="Calibri"/>
-        </w:rPr>
-        <w:t>&gt;</w:t>
-      </w:r>
-    </w:p>
-    <w:p>
-      <w:pPr>
-        <w:pStyle w:val="ListParagraph"/>
-        <w:numPr>
-          <w:ilvl w:val="1"/>
-          <w:numId w:val="2"/>
-        </w:numPr>
-      </w:pPr>
-      <w:r>
-        <w:rPr>
-          <w:rFonts w:ascii="Calibri" w:eastAsia="Times New Roman" w:hAnsi="Calibri" w:cs="Calibri"/>
-        </w:rPr>
-        <w:t xml:space="preserve">Example: </w:t>
-      </w:r>
-      <w:r>
-        <w:rPr>
-          <w:rFonts w:ascii="Calibri" w:eastAsia="Times New Roman" w:hAnsi="Calibri" w:cs="Calibri"/>
-        </w:rPr>
-        <w:t>docker run --name</w:t>
-      </w:r>
-      <w:r>
-        <w:rPr>
-          <w:rFonts w:ascii="Calibri" w:eastAsia="Times New Roman" w:hAnsi="Calibri" w:cs="Calibri"/>
+      <w:r>
+        <w:rPr>
+          <w:rFonts w:ascii="Calibri" w:hAnsi="Calibri" w:cs="Calibri"/>
         </w:rPr>
         <w:t xml:space="preserve"> </w:t>
       </w:r>
-      <w:proofErr w:type="spellStart"/>
-      <w:r>
-        <w:rPr>
-          <w:rFonts w:ascii="Calibri" w:eastAsia="Times New Roman" w:hAnsi="Calibri" w:cs="Calibri"/>
-        </w:rPr>
-        <w:t>mysql</w:t>
-      </w:r>
-      <w:proofErr w:type="spellEnd"/>
-      <w:r>
-        <w:rPr>
-          <w:rFonts w:ascii="Calibri" w:eastAsia="Times New Roman" w:hAnsi="Calibri" w:cs="Calibri"/>
-        </w:rPr>
-        <w:t xml:space="preserve"> -d -h docker-</w:t>
-      </w:r>
-      <w:proofErr w:type="spellStart"/>
-      <w:r>
-        <w:rPr>
-          <w:rFonts w:ascii="Calibri" w:eastAsia="Times New Roman" w:hAnsi="Calibri" w:cs="Calibri"/>
-        </w:rPr>
-        <w:t>mysql</w:t>
-      </w:r>
-      <w:proofErr w:type="spellEnd"/>
-      <w:r>
-        <w:rPr>
-          <w:rFonts w:ascii="Calibri" w:eastAsia="Times New Roman" w:hAnsi="Calibri" w:cs="Calibri"/>
-        </w:rPr>
-        <w:t xml:space="preserve">-host </w:t>
-      </w:r>
-      <w:proofErr w:type="spellStart"/>
-      <w:r>
-        <w:rPr>
-          <w:rFonts w:ascii="Calibri" w:eastAsia="Times New Roman" w:hAnsi="Calibri" w:cs="Calibri"/>
-        </w:rPr>
-        <w:t>roiebeck</w:t>
-      </w:r>
-      <w:proofErr w:type="spellEnd"/>
-      <w:r>
-        <w:rPr>
-          <w:rFonts w:ascii="Calibri" w:eastAsia="Times New Roman" w:hAnsi="Calibri" w:cs="Calibri"/>
-        </w:rPr>
-        <w:t>/kaltura-</w:t>
-      </w:r>
-      <w:proofErr w:type="gramStart"/>
-      <w:r>
-        <w:rPr>
-          <w:rFonts w:ascii="Calibri" w:eastAsia="Times New Roman" w:hAnsi="Calibri" w:cs="Calibri"/>
-        </w:rPr>
-        <w:t>mysql</w:t>
-      </w:r>
-      <w:r>
-        <w:rPr>
-          <w:rFonts w:ascii="Calibri" w:eastAsia="Times New Roman" w:hAnsi="Calibri" w:cs="Calibri"/>
-        </w:rPr>
-        <w:t>:version</w:t>
-      </w:r>
-      <w:proofErr w:type="gramEnd"/>
-      <w:r>
-        <w:rPr>
-          <w:rFonts w:ascii="Calibri" w:eastAsia="Times New Roman" w:hAnsi="Calibri" w:cs="Calibri"/>
-        </w:rPr>
-        <w:t>4</w:t>
-      </w:r>
+      <w:r>
+        <w:rPr>
+          <w:rFonts w:ascii="Calibri" w:hAnsi="Calibri" w:cs="Calibri"/>
+        </w:rPr>
+        <w:t>/root/install/fe_db_settings.sh</w:t>
+      </w:r>
+    </w:p>
+    <w:p>
+      <w:pPr>
+        <w:rPr>
+          <w:rFonts w:ascii="Calibri" w:hAnsi="Calibri" w:cs="Calibri"/>
+        </w:rPr>
+      </w:pPr>
     </w:p>
     <w:p>
       <w:pPr>
@@ -1864,7 +2584,12 @@
           <w:sz w:val="30"/>
           <w:szCs w:val="30"/>
         </w:rPr>
-        <w:t>Sphinx Indexing Server</w:t>
+        <w:t>Additional Front nodes</w:t>
+      </w:r>
+    </w:p>
+    <w:p>
+      <w:r>
+        <w:t>Note: you can install as many FE additional as you want, but you will need to configure them in the LB</w:t>
       </w:r>
     </w:p>
     <w:p>
@@ -1902,26 +2627,58 @@
         <w:rPr>
           <w:rFonts w:ascii="Calibri" w:hAnsi="Calibri" w:cs="Calibri"/>
         </w:rPr>
+        <w:t>MySQL</w:t>
+      </w:r>
+      <w:r>
+        <w:rPr>
+          <w:rFonts w:ascii="Calibri" w:hAnsi="Calibri" w:cs="Calibri"/>
+        </w:rPr>
         <w:t xml:space="preserve"> </w:t>
       </w:r>
       <w:r>
         <w:rPr>
           <w:rFonts w:ascii="Calibri" w:hAnsi="Calibri" w:cs="Calibri"/>
         </w:rPr>
-        <w:t>MySQL</w:t>
-      </w:r>
-      <w:r>
-        <w:rPr>
-          <w:rFonts w:ascii="Calibri" w:hAnsi="Calibri" w:cs="Calibri"/>
-        </w:rPr>
-        <w:t xml:space="preserve"> instance up and running</w:t>
-      </w:r>
-    </w:p>
-    <w:p>
-      <w:pPr>
-        <w:ind w:left="360"/>
-      </w:pPr>
-      <w:r>
+        <w:t xml:space="preserve">container </w:t>
+      </w:r>
+      <w:r>
+        <w:rPr>
+          <w:rFonts w:ascii="Calibri" w:hAnsi="Calibri" w:cs="Calibri"/>
+        </w:rPr>
+        <w:t>up and running</w:t>
+      </w:r>
+    </w:p>
+    <w:p>
+      <w:pPr>
+        <w:pStyle w:val="ListParagraph"/>
+        <w:numPr>
+          <w:ilvl w:val="0"/>
+          <w:numId w:val="2"/>
+        </w:numPr>
+        <w:rPr>
+          <w:sz w:val="24"/>
+          <w:szCs w:val="24"/>
+        </w:rPr>
+      </w:pPr>
+      <w:r>
+        <w:rPr>
+          <w:rFonts w:ascii="Calibri" w:hAnsi="Calibri" w:cs="Calibri"/>
+        </w:rPr>
+        <w:t>Sphinx container up and running</w:t>
+      </w:r>
+    </w:p>
+    <w:p>
+      <w:pPr>
+        <w:rPr>
+          <w:sz w:val="24"/>
+          <w:szCs w:val="24"/>
+        </w:rPr>
+      </w:pPr>
+      <w:r>
+        <w:rPr>
+          <w:sz w:val="24"/>
+          <w:szCs w:val="24"/>
+        </w:rPr>
         <w:t>Run command:</w:t>
       </w:r>
     </w:p>
@@ -1932,967 +2689,16 @@
           <w:ilvl w:val="0"/>
           <w:numId w:val="2"/>
         </w:numPr>
-      </w:pPr>
-      <w:r>
-        <w:rPr>
-          <w:rFonts w:ascii="Calibri" w:hAnsi="Calibri" w:cs="Calibri"/>
-        </w:rPr>
-        <w:t>docker run -</w:t>
-      </w:r>
-      <w:proofErr w:type="gramStart"/>
-      <w:r>
-        <w:rPr>
-          <w:rFonts w:ascii="Calibri" w:hAnsi="Calibri" w:cs="Calibri"/>
-        </w:rPr>
-        <w:t>d  --</w:t>
-      </w:r>
-      <w:proofErr w:type="gramEnd"/>
-      <w:r>
-        <w:rPr>
-          <w:rFonts w:ascii="Calibri" w:hAnsi="Calibri" w:cs="Calibri"/>
-        </w:rPr>
-        <w:t>link</w:t>
-      </w:r>
-      <w:r>
-        <w:rPr>
-          <w:rFonts w:ascii="Calibri" w:hAnsi="Calibri" w:cs="Calibri"/>
-        </w:rPr>
-        <w:t xml:space="preserve"> &lt;</w:t>
-      </w:r>
-      <w:proofErr w:type="spellStart"/>
-      <w:r>
-        <w:rPr>
-          <w:rFonts w:ascii="Calibri" w:hAnsi="Calibri" w:cs="Calibri"/>
-        </w:rPr>
-        <w:t>mysql</w:t>
-      </w:r>
-      <w:proofErr w:type="spellEnd"/>
-      <w:r>
-        <w:rPr>
-          <w:rFonts w:ascii="Calibri" w:hAnsi="Calibri" w:cs="Calibri"/>
-        </w:rPr>
-        <w:t xml:space="preserve"> </w:t>
-      </w:r>
-      <w:r>
-        <w:rPr>
-          <w:rFonts w:ascii="Calibri" w:hAnsi="Calibri" w:cs="Calibri"/>
-        </w:rPr>
-        <w:t xml:space="preserve">container </w:t>
-      </w:r>
-      <w:r>
-        <w:rPr>
-          <w:rFonts w:ascii="Calibri" w:hAnsi="Calibri" w:cs="Calibri"/>
-        </w:rPr>
-        <w:t>name&gt;</w:t>
-      </w:r>
-      <w:r>
-        <w:rPr>
-          <w:rFonts w:ascii="Calibri" w:hAnsi="Calibri" w:cs="Calibri"/>
-        </w:rPr>
-        <w:t xml:space="preserve">  --name </w:t>
-      </w:r>
-      <w:r>
-        <w:rPr>
-          <w:rFonts w:ascii="Calibri" w:hAnsi="Calibri" w:cs="Calibri"/>
-        </w:rPr>
-        <w:t>&lt;container name&gt;</w:t>
-      </w:r>
-      <w:r>
-        <w:rPr>
-          <w:rFonts w:ascii="Calibri" w:hAnsi="Calibri" w:cs="Calibri"/>
-        </w:rPr>
-        <w:t xml:space="preserve">-h </w:t>
-      </w:r>
-      <w:r>
-        <w:rPr>
-          <w:rFonts w:ascii="Calibri" w:hAnsi="Calibri" w:cs="Calibri"/>
-        </w:rPr>
-        <w:t>&lt;sphinx-host--name&gt;</w:t>
-      </w:r>
-      <w:r>
-        <w:rPr>
-          <w:rFonts w:ascii="Calibri" w:hAnsi="Calibri" w:cs="Calibri"/>
-        </w:rPr>
-        <w:t xml:space="preserve">  </w:t>
-      </w:r>
-      <w:r>
-        <w:rPr>
-          <w:rFonts w:ascii="Calibri" w:hAnsi="Calibri" w:cs="Calibri"/>
-        </w:rPr>
-        <w:t>&lt;image name: version&gt;</w:t>
-      </w:r>
-    </w:p>
-    <w:p>
-      <w:pPr>
-        <w:pStyle w:val="ListParagraph"/>
-        <w:numPr>
-          <w:ilvl w:val="1"/>
-          <w:numId w:val="2"/>
-        </w:numPr>
-      </w:pPr>
-      <w:r>
-        <w:rPr>
-          <w:rFonts w:ascii="Calibri" w:hAnsi="Calibri" w:cs="Calibri"/>
-        </w:rPr>
-        <w:t xml:space="preserve">Example: </w:t>
-      </w:r>
-      <w:r>
-        <w:rPr>
-          <w:rFonts w:ascii="Calibri" w:hAnsi="Calibri" w:cs="Calibri"/>
-        </w:rPr>
-        <w:t>docker run -</w:t>
-      </w:r>
-      <w:proofErr w:type="gramStart"/>
-      <w:r>
-        <w:rPr>
-          <w:rFonts w:ascii="Calibri" w:hAnsi="Calibri" w:cs="Calibri"/>
-        </w:rPr>
-        <w:t>d  --</w:t>
-      </w:r>
-      <w:proofErr w:type="gramEnd"/>
-      <w:r>
-        <w:rPr>
-          <w:rFonts w:ascii="Calibri" w:hAnsi="Calibri" w:cs="Calibri"/>
-        </w:rPr>
-        <w:t xml:space="preserve">link </w:t>
-      </w:r>
-      <w:proofErr w:type="spellStart"/>
-      <w:r>
-        <w:rPr>
-          <w:rFonts w:ascii="Calibri" w:hAnsi="Calibri" w:cs="Calibri"/>
-        </w:rPr>
-        <w:t>mysql</w:t>
-      </w:r>
-      <w:proofErr w:type="spellEnd"/>
-      <w:r>
-        <w:rPr>
-          <w:rFonts w:ascii="Calibri" w:hAnsi="Calibri" w:cs="Calibri"/>
-        </w:rPr>
-        <w:t xml:space="preserve">  --name sphinx1 -h docker-sphinx1-host  </w:t>
-      </w:r>
-      <w:proofErr w:type="spellStart"/>
-      <w:r>
-        <w:rPr>
-          <w:rFonts w:ascii="Calibri" w:hAnsi="Calibri" w:cs="Calibri"/>
-        </w:rPr>
-        <w:t>roiebeck</w:t>
-      </w:r>
-      <w:proofErr w:type="spellEnd"/>
-      <w:r>
-        <w:rPr>
-          <w:rFonts w:ascii="Calibri" w:hAnsi="Calibri" w:cs="Calibri"/>
-        </w:rPr>
-        <w:t>/kaltura-sphinx:version1</w:t>
-      </w:r>
-    </w:p>
-    <w:p>
-      <w:pPr>
-        <w:ind w:left="360"/>
-      </w:pPr>
-      <w:r>
-        <w:t xml:space="preserve">then </w:t>
-      </w:r>
-      <w:r>
-        <w:t>execute</w:t>
-      </w:r>
-      <w:r>
-        <w:t xml:space="preserve"> the following command:</w:t>
-      </w:r>
-    </w:p>
-    <w:p>
-      <w:pPr>
-        <w:pStyle w:val="ListParagraph"/>
-        <w:numPr>
-          <w:ilvl w:val="0"/>
-          <w:numId w:val="2"/>
-        </w:numPr>
-        <w:rPr>
-          <w:rFonts w:ascii="Calibri" w:hAnsi="Calibri" w:cs="Calibri"/>
-        </w:rPr>
-      </w:pPr>
-      <w:r>
-        <w:rPr>
-          <w:rFonts w:ascii="Calibri" w:hAnsi="Calibri" w:cs="Calibri"/>
-        </w:rPr>
-        <w:t xml:space="preserve">docker exec -it </w:t>
-      </w:r>
-      <w:r>
-        <w:rPr>
-          <w:rFonts w:ascii="Calibri" w:hAnsi="Calibri" w:cs="Calibri"/>
-        </w:rPr>
-        <w:t>&lt;name of sphinx machine&gt;</w:t>
-      </w:r>
-      <w:r>
-        <w:rPr>
-          <w:rFonts w:ascii="Calibri" w:hAnsi="Calibri" w:cs="Calibri"/>
-        </w:rPr>
-        <w:t xml:space="preserve"> /root/install/sphinx_settings.sh</w:t>
-      </w:r>
-    </w:p>
-    <w:p>
-      <w:pPr>
-        <w:pStyle w:val="ListParagraph"/>
-        <w:numPr>
-          <w:ilvl w:val="1"/>
-          <w:numId w:val="2"/>
-        </w:numPr>
-        <w:rPr>
-          <w:rFonts w:ascii="Calibri" w:hAnsi="Calibri" w:cs="Calibri"/>
-        </w:rPr>
-      </w:pPr>
-      <w:r>
-        <w:t xml:space="preserve">Example: </w:t>
-      </w:r>
-      <w:r>
-        <w:rPr>
-          <w:rFonts w:ascii="Calibri" w:hAnsi="Calibri" w:cs="Calibri"/>
-        </w:rPr>
-        <w:t>docker exec -</w:t>
-      </w:r>
-      <w:r>
-        <w:rPr>
-          <w:rFonts w:ascii="Calibri" w:hAnsi="Calibri" w:cs="Calibri"/>
-        </w:rPr>
-        <w:t>it</w:t>
-      </w:r>
-      <w:r>
-        <w:rPr>
-          <w:rFonts w:ascii="Calibri" w:hAnsi="Calibri" w:cs="Calibri"/>
-        </w:rPr>
-        <w:t xml:space="preserve"> </w:t>
-      </w:r>
-      <w:r>
-        <w:rPr>
-          <w:rFonts w:ascii="Calibri" w:hAnsi="Calibri" w:cs="Calibri"/>
-        </w:rPr>
-        <w:t xml:space="preserve">sphinx1 </w:t>
-      </w:r>
-      <w:r>
-        <w:rPr>
-          <w:rFonts w:ascii="Calibri" w:hAnsi="Calibri" w:cs="Calibri"/>
-        </w:rPr>
-        <w:t>/root/install/</w:t>
-      </w:r>
-      <w:r>
-        <w:rPr>
-          <w:rFonts w:ascii="Calibri" w:hAnsi="Calibri" w:cs="Calibri"/>
-        </w:rPr>
-        <w:t>sphinx_settings</w:t>
-      </w:r>
-      <w:r>
-        <w:rPr>
-          <w:rFonts w:ascii="Calibri" w:hAnsi="Calibri" w:cs="Calibri"/>
-        </w:rPr>
-        <w:t>.sh</w:t>
-      </w:r>
-    </w:p>
-    <w:p>
-      <w:pPr>
-        <w:ind w:left="360"/>
-      </w:pPr>
-    </w:p>
-    <w:p>
-      <w:pPr>
-        <w:pStyle w:val="Heading3"/>
-        <w:spacing w:before="360" w:after="240"/>
-        <w:rPr>
-          <w:rFonts w:ascii="Segoe UI" w:hAnsi="Segoe UI" w:cs="Segoe UI"/>
-          <w:color w:val="24292E"/>
-          <w:sz w:val="30"/>
-          <w:szCs w:val="30"/>
-        </w:rPr>
-      </w:pPr>
-      <w:r>
-        <w:rPr>
-          <w:rFonts w:ascii="Segoe UI" w:hAnsi="Segoe UI" w:cs="Segoe UI"/>
-          <w:color w:val="24292E"/>
-          <w:sz w:val="30"/>
-          <w:szCs w:val="30"/>
-        </w:rPr>
-        <w:t>The first Front node</w:t>
-      </w:r>
-    </w:p>
-    <w:p>
-      <w:pPr>
-        <w:rPr>
-          <w:rFonts w:ascii="Calibri" w:hAnsi="Calibri" w:cs="Calibri"/>
-        </w:rPr>
-      </w:pPr>
-      <w:r>
-        <w:rPr>
-          <w:rFonts w:ascii="Calibri" w:hAnsi="Calibri" w:cs="Calibri"/>
-        </w:rPr>
-        <w:t xml:space="preserve">Pre-requirement </w:t>
-      </w:r>
-      <w:r>
-        <w:rPr>
-          <w:rFonts w:ascii="Calibri" w:hAnsi="Calibri" w:cs="Calibri"/>
-        </w:rPr>
-        <w:t xml:space="preserve"> </w:t>
-      </w:r>
-    </w:p>
-    <w:p>
-      <w:pPr>
-        <w:pStyle w:val="ListParagraph"/>
-        <w:numPr>
-          <w:ilvl w:val="0"/>
-          <w:numId w:val="2"/>
-        </w:numPr>
-        <w:rPr>
-          <w:sz w:val="24"/>
-          <w:szCs w:val="24"/>
-        </w:rPr>
-      </w:pPr>
-      <w:r>
-        <w:rPr>
-          <w:rFonts w:ascii="Calibri" w:hAnsi="Calibri" w:cs="Calibri"/>
-        </w:rPr>
-        <w:t>MySQL</w:t>
-      </w:r>
-      <w:r>
-        <w:rPr>
-          <w:rFonts w:ascii="Calibri" w:hAnsi="Calibri" w:cs="Calibri"/>
-        </w:rPr>
-        <w:t xml:space="preserve"> </w:t>
-      </w:r>
-      <w:r>
-        <w:rPr>
-          <w:rFonts w:ascii="Calibri" w:hAnsi="Calibri" w:cs="Calibri"/>
-        </w:rPr>
-        <w:t xml:space="preserve">container </w:t>
-      </w:r>
-      <w:r>
-        <w:rPr>
-          <w:rFonts w:ascii="Calibri" w:hAnsi="Calibri" w:cs="Calibri"/>
-        </w:rPr>
-        <w:t>up and running</w:t>
-      </w:r>
-    </w:p>
-    <w:p>
-      <w:pPr>
-        <w:pStyle w:val="ListParagraph"/>
-        <w:numPr>
-          <w:ilvl w:val="0"/>
-          <w:numId w:val="2"/>
-        </w:numPr>
-        <w:rPr>
-          <w:sz w:val="24"/>
-          <w:szCs w:val="24"/>
-        </w:rPr>
-      </w:pPr>
-      <w:r>
-        <w:rPr>
-          <w:rFonts w:ascii="Calibri" w:hAnsi="Calibri" w:cs="Calibri"/>
-        </w:rPr>
-        <w:t>Sphinx container up and running</w:t>
-      </w:r>
-    </w:p>
-    <w:p>
-      <w:pPr>
-        <w:ind w:left="360"/>
-        <w:rPr>
-          <w:sz w:val="24"/>
-          <w:szCs w:val="24"/>
-        </w:rPr>
-      </w:pPr>
-      <w:r>
-        <w:rPr>
-          <w:sz w:val="24"/>
-          <w:szCs w:val="24"/>
-        </w:rPr>
-        <w:t>Run command:</w:t>
-      </w:r>
-    </w:p>
-    <w:p>
-      <w:pPr>
-        <w:pStyle w:val="ListParagraph"/>
-        <w:numPr>
-          <w:ilvl w:val="0"/>
-          <w:numId w:val="2"/>
-        </w:numPr>
-        <w:rPr>
-          <w:sz w:val="24"/>
-          <w:szCs w:val="24"/>
-        </w:rPr>
-      </w:pPr>
-      <w:r>
-        <w:rPr>
-          <w:rFonts w:ascii="Calibri" w:hAnsi="Calibri" w:cs="Calibri"/>
-        </w:rPr>
-        <w:t xml:space="preserve">docker run --name </w:t>
-      </w:r>
-      <w:r>
-        <w:rPr>
-          <w:rFonts w:ascii="Calibri" w:hAnsi="Calibri" w:cs="Calibri"/>
-        </w:rPr>
-        <w:t xml:space="preserve">&lt;name &gt; </w:t>
-      </w:r>
-      <w:r>
-        <w:rPr>
-          <w:rFonts w:ascii="Calibri" w:hAnsi="Calibri" w:cs="Calibri"/>
-        </w:rPr>
-        <w:t xml:space="preserve">-h </w:t>
-      </w:r>
-      <w:r>
-        <w:rPr>
-          <w:rFonts w:ascii="Calibri" w:hAnsi="Calibri" w:cs="Calibri"/>
-        </w:rPr>
-        <w:t xml:space="preserve">&lt;host name&gt; </w:t>
-      </w:r>
-      <w:r>
-        <w:rPr>
-          <w:rFonts w:ascii="Calibri" w:hAnsi="Calibri" w:cs="Calibri"/>
-        </w:rPr>
-        <w:t>-</w:t>
-      </w:r>
-      <w:proofErr w:type="gramStart"/>
-      <w:r>
-        <w:rPr>
-          <w:rFonts w:ascii="Calibri" w:hAnsi="Calibri" w:cs="Calibri"/>
-        </w:rPr>
-        <w:t>d  --</w:t>
-      </w:r>
-      <w:proofErr w:type="gramEnd"/>
-      <w:r>
-        <w:rPr>
-          <w:rFonts w:ascii="Calibri" w:hAnsi="Calibri" w:cs="Calibri"/>
-        </w:rPr>
-        <w:t xml:space="preserve">link </w:t>
-      </w:r>
-      <w:r>
-        <w:rPr>
-          <w:rFonts w:ascii="Calibri" w:hAnsi="Calibri" w:cs="Calibri"/>
-        </w:rPr>
-        <w:t xml:space="preserve">&lt;MySQL container name &gt; </w:t>
-      </w:r>
-      <w:r>
-        <w:rPr>
-          <w:rFonts w:ascii="Calibri" w:hAnsi="Calibri" w:cs="Calibri"/>
-        </w:rPr>
-        <w:t xml:space="preserve">--link </w:t>
-      </w:r>
-      <w:r>
-        <w:rPr>
-          <w:rFonts w:ascii="Calibri" w:hAnsi="Calibri" w:cs="Calibri"/>
-        </w:rPr>
-        <w:t xml:space="preserve">&lt;sphinx container name&gt; </w:t>
-      </w:r>
-      <w:r>
-        <w:rPr>
-          <w:rFonts w:ascii="Calibri" w:hAnsi="Calibri" w:cs="Calibri"/>
-        </w:rPr>
-        <w:t xml:space="preserve">--link </w:t>
-      </w:r>
-      <w:r>
-        <w:rPr>
-          <w:rFonts w:ascii="Calibri" w:hAnsi="Calibri" w:cs="Calibri"/>
-        </w:rPr>
-        <w:t xml:space="preserve">&lt;NFS container name&gt; </w:t>
-      </w:r>
-      <w:r>
-        <w:rPr>
-          <w:rFonts w:ascii="Calibri" w:hAnsi="Calibri" w:cs="Calibri"/>
-        </w:rPr>
-        <w:t xml:space="preserve">--privileged </w:t>
-      </w:r>
-      <w:r>
-        <w:rPr>
-          <w:rFonts w:ascii="Calibri" w:hAnsi="Calibri" w:cs="Calibri"/>
-        </w:rPr>
-        <w:t>&lt;Image name&gt;</w:t>
-      </w:r>
-    </w:p>
-    <w:p>
-      <w:pPr>
-        <w:pStyle w:val="ListParagraph"/>
-        <w:numPr>
-          <w:ilvl w:val="1"/>
-          <w:numId w:val="2"/>
-        </w:numPr>
-        <w:rPr>
-          <w:sz w:val="24"/>
-          <w:szCs w:val="24"/>
-        </w:rPr>
-      </w:pPr>
-      <w:r>
-        <w:rPr>
-          <w:rFonts w:ascii="Calibri" w:hAnsi="Calibri" w:cs="Calibri"/>
-        </w:rPr>
-        <w:t xml:space="preserve">Example: </w:t>
-      </w:r>
-      <w:r>
-        <w:rPr>
-          <w:rFonts w:ascii="Calibri" w:hAnsi="Calibri" w:cs="Calibri"/>
-        </w:rPr>
-        <w:t xml:space="preserve">docker run --name </w:t>
-      </w:r>
-      <w:proofErr w:type="spellStart"/>
-      <w:r>
-        <w:rPr>
-          <w:rFonts w:ascii="Calibri" w:hAnsi="Calibri" w:cs="Calibri"/>
-        </w:rPr>
-        <w:t>fefirstnode</w:t>
-      </w:r>
-      <w:proofErr w:type="spellEnd"/>
-      <w:r>
-        <w:rPr>
-          <w:rFonts w:ascii="Calibri" w:hAnsi="Calibri" w:cs="Calibri"/>
-        </w:rPr>
-        <w:t xml:space="preserve"> -h first-front-</w:t>
-      </w:r>
-      <w:proofErr w:type="gramStart"/>
-      <w:r>
-        <w:rPr>
-          <w:rFonts w:ascii="Calibri" w:hAnsi="Calibri" w:cs="Calibri"/>
-        </w:rPr>
-        <w:t>host  -</w:t>
-      </w:r>
-      <w:proofErr w:type="gramEnd"/>
-      <w:r>
-        <w:rPr>
-          <w:rFonts w:ascii="Calibri" w:hAnsi="Calibri" w:cs="Calibri"/>
-        </w:rPr>
-        <w:t xml:space="preserve">d  --link </w:t>
-      </w:r>
-      <w:proofErr w:type="spellStart"/>
-      <w:r>
-        <w:rPr>
-          <w:rFonts w:ascii="Calibri" w:hAnsi="Calibri" w:cs="Calibri"/>
-        </w:rPr>
-        <w:t>mysql</w:t>
-      </w:r>
-      <w:proofErr w:type="spellEnd"/>
-      <w:r>
-        <w:rPr>
-          <w:rFonts w:ascii="Calibri" w:hAnsi="Calibri" w:cs="Calibri"/>
-        </w:rPr>
-        <w:t xml:space="preserve"> --link sphinx1 --link </w:t>
-      </w:r>
-      <w:proofErr w:type="spellStart"/>
-      <w:r>
-        <w:rPr>
-          <w:rFonts w:ascii="Calibri" w:hAnsi="Calibri" w:cs="Calibri"/>
-        </w:rPr>
-        <w:t>kaltura-nfs</w:t>
-      </w:r>
-      <w:proofErr w:type="spellEnd"/>
-      <w:r>
-        <w:rPr>
-          <w:rFonts w:ascii="Calibri" w:hAnsi="Calibri" w:cs="Calibri"/>
-        </w:rPr>
-        <w:t xml:space="preserve">  --privileged </w:t>
-      </w:r>
-      <w:proofErr w:type="spellStart"/>
-      <w:r>
-        <w:rPr>
-          <w:rFonts w:ascii="Calibri" w:hAnsi="Calibri" w:cs="Calibri"/>
-        </w:rPr>
-        <w:t>roiebeck</w:t>
-      </w:r>
-      <w:proofErr w:type="spellEnd"/>
-      <w:r>
-        <w:rPr>
-          <w:rFonts w:ascii="Calibri" w:hAnsi="Calibri" w:cs="Calibri"/>
-        </w:rPr>
-        <w:t>/kaltura-fe:</w:t>
-      </w:r>
-      <w:r>
-        <w:rPr>
-          <w:rFonts w:ascii="Calibri" w:hAnsi="Calibri" w:cs="Calibri"/>
-        </w:rPr>
-        <w:t>version3</w:t>
-      </w:r>
-    </w:p>
-    <w:p>
-      <w:pPr>
-        <w:rPr>
-          <w:sz w:val="24"/>
-          <w:szCs w:val="24"/>
-        </w:rPr>
-      </w:pPr>
-      <w:r>
-        <w:rPr>
-          <w:rFonts w:ascii="Calibri" w:hAnsi="Calibri" w:cs="Calibri"/>
-        </w:rPr>
-        <w:t>E</w:t>
-      </w:r>
-      <w:r>
-        <w:rPr>
-          <w:rFonts w:ascii="Calibri" w:hAnsi="Calibri" w:cs="Calibri"/>
-        </w:rPr>
-        <w:t>xecute command:</w:t>
-      </w:r>
-    </w:p>
-    <w:p>
-      <w:pPr>
-        <w:pStyle w:val="ListParagraph"/>
-        <w:numPr>
-          <w:ilvl w:val="0"/>
-          <w:numId w:val="2"/>
-        </w:numPr>
-        <w:rPr>
-          <w:rFonts w:ascii="Calibri" w:hAnsi="Calibri" w:cs="Calibri"/>
-        </w:rPr>
-      </w:pPr>
-      <w:r>
-        <w:rPr>
-          <w:rFonts w:ascii="Calibri" w:hAnsi="Calibri" w:cs="Calibri"/>
-        </w:rPr>
-        <w:t xml:space="preserve">docker exec -it </w:t>
-      </w:r>
-      <w:r>
-        <w:rPr>
-          <w:rFonts w:ascii="Calibri" w:hAnsi="Calibri" w:cs="Calibri"/>
-        </w:rPr>
-        <w:t xml:space="preserve">&lt;container name&gt; </w:t>
-      </w:r>
-      <w:r>
-        <w:rPr>
-          <w:rFonts w:ascii="Calibri" w:hAnsi="Calibri" w:cs="Calibri"/>
-        </w:rPr>
-        <w:t>/root/install/fe_settings.sh</w:t>
-      </w:r>
-    </w:p>
-    <w:p>
-      <w:pPr>
-        <w:pStyle w:val="ListParagraph"/>
-        <w:numPr>
-          <w:ilvl w:val="1"/>
-          <w:numId w:val="2"/>
-        </w:numPr>
-        <w:rPr>
-          <w:rFonts w:ascii="Calibri" w:hAnsi="Calibri" w:cs="Calibri"/>
-        </w:rPr>
-      </w:pPr>
-      <w:r>
-        <w:rPr>
-          <w:rFonts w:ascii="Calibri" w:hAnsi="Calibri" w:cs="Calibri"/>
-        </w:rPr>
-        <w:t xml:space="preserve">example: </w:t>
-      </w:r>
-      <w:r>
-        <w:rPr>
-          <w:rFonts w:ascii="Calibri" w:hAnsi="Calibri" w:cs="Calibri"/>
-        </w:rPr>
-        <w:t xml:space="preserve">docker exec -it </w:t>
-      </w:r>
-      <w:proofErr w:type="spellStart"/>
-      <w:r>
-        <w:rPr>
-          <w:rFonts w:ascii="Calibri" w:hAnsi="Calibri" w:cs="Calibri"/>
-        </w:rPr>
-        <w:t>fefirstnode</w:t>
-      </w:r>
-      <w:proofErr w:type="spellEnd"/>
-      <w:r>
-        <w:rPr>
-          <w:rFonts w:ascii="Calibri" w:hAnsi="Calibri" w:cs="Calibri"/>
-        </w:rPr>
-        <w:t xml:space="preserve"> </w:t>
-      </w:r>
-      <w:r>
-        <w:rPr>
-          <w:rFonts w:ascii="Calibri" w:hAnsi="Calibri" w:cs="Calibri"/>
-        </w:rPr>
-        <w:t>/root/install/fe_settings.sh</w:t>
-      </w:r>
-    </w:p>
-    <w:p>
-      <w:pPr>
-        <w:rPr>
-          <w:rFonts w:ascii="Calibri" w:hAnsi="Calibri" w:cs="Calibri"/>
-        </w:rPr>
-      </w:pPr>
-    </w:p>
-    <w:p>
-      <w:pPr>
-        <w:rPr>
-          <w:rFonts w:ascii="Calibri" w:hAnsi="Calibri" w:cs="Calibri"/>
-        </w:rPr>
-      </w:pPr>
-    </w:p>
-    <w:p>
-      <w:pPr>
-        <w:pStyle w:val="ListParagraph"/>
-        <w:numPr>
-          <w:ilvl w:val="0"/>
-          <w:numId w:val="2"/>
-        </w:numPr>
-        <w:rPr>
-          <w:rFonts w:ascii="Calibri" w:hAnsi="Calibri" w:cs="Calibri"/>
-        </w:rPr>
-      </w:pPr>
-      <w:r>
-        <w:rPr>
-          <w:rFonts w:ascii="Calibri" w:hAnsi="Calibri" w:cs="Calibri"/>
-        </w:rPr>
-        <w:t>execute command:</w:t>
-      </w:r>
-    </w:p>
-    <w:p>
-      <w:pPr>
-        <w:pStyle w:val="ListParagraph"/>
-        <w:rPr>
-          <w:rFonts w:ascii="Calibri" w:hAnsi="Calibri" w:cs="Calibri"/>
-        </w:rPr>
-      </w:pPr>
-      <w:r>
-        <w:rPr>
-          <w:rFonts w:ascii="Calibri" w:hAnsi="Calibri" w:cs="Calibri"/>
-        </w:rPr>
-        <w:t xml:space="preserve">docker exec -it </w:t>
-      </w:r>
-      <w:r>
-        <w:rPr>
-          <w:rFonts w:ascii="Calibri" w:hAnsi="Calibri" w:cs="Calibri"/>
-        </w:rPr>
-        <w:t>&lt;container name&gt;</w:t>
-      </w:r>
-      <w:r>
-        <w:rPr>
-          <w:rFonts w:ascii="Calibri" w:hAnsi="Calibri" w:cs="Calibri"/>
-        </w:rPr>
-        <w:t xml:space="preserve"> /root/install/fe_db_settings.sh</w:t>
-      </w:r>
-    </w:p>
-    <w:p>
-      <w:pPr>
-        <w:pStyle w:val="ListParagraph"/>
-        <w:numPr>
-          <w:ilvl w:val="1"/>
-          <w:numId w:val="2"/>
-        </w:numPr>
-        <w:rPr>
-          <w:rFonts w:ascii="Calibri" w:hAnsi="Calibri" w:cs="Calibri"/>
-        </w:rPr>
-      </w:pPr>
-      <w:r>
-        <w:rPr>
-          <w:rFonts w:ascii="Calibri" w:hAnsi="Calibri" w:cs="Calibri"/>
-        </w:rPr>
-        <w:t xml:space="preserve">example: </w:t>
-      </w:r>
-      <w:r>
-        <w:rPr>
-          <w:rFonts w:ascii="Calibri" w:hAnsi="Calibri" w:cs="Calibri"/>
-        </w:rPr>
-        <w:t xml:space="preserve">docker exec -it </w:t>
-      </w:r>
-      <w:proofErr w:type="spellStart"/>
-      <w:r>
-        <w:rPr>
-          <w:rFonts w:ascii="Calibri" w:hAnsi="Calibri" w:cs="Calibri"/>
-        </w:rPr>
-        <w:t>fefirstnode</w:t>
-      </w:r>
-      <w:proofErr w:type="spellEnd"/>
-      <w:r>
-        <w:rPr>
-          <w:rFonts w:ascii="Calibri" w:hAnsi="Calibri" w:cs="Calibri"/>
-        </w:rPr>
-        <w:t xml:space="preserve"> </w:t>
-      </w:r>
-      <w:r>
-        <w:rPr>
-          <w:rFonts w:ascii="Calibri" w:hAnsi="Calibri" w:cs="Calibri"/>
-        </w:rPr>
-        <w:t>/root/install/fe_db_settings.sh</w:t>
-      </w:r>
-    </w:p>
-    <w:p>
-      <w:pPr>
-        <w:rPr>
-          <w:rFonts w:ascii="Calibri" w:hAnsi="Calibri" w:cs="Calibri"/>
-        </w:rPr>
-      </w:pPr>
-    </w:p>
-    <w:p>
-      <w:pPr>
-        <w:pStyle w:val="Heading3"/>
-        <w:spacing w:before="360" w:after="240"/>
-        <w:rPr>
-          <w:rFonts w:ascii="Segoe UI" w:hAnsi="Segoe UI" w:cs="Segoe UI"/>
-          <w:color w:val="24292E"/>
-          <w:sz w:val="30"/>
-          <w:szCs w:val="30"/>
-        </w:rPr>
-      </w:pPr>
-      <w:r>
-        <w:rPr>
-          <w:rFonts w:ascii="Segoe UI" w:hAnsi="Segoe UI" w:cs="Segoe UI"/>
-          <w:color w:val="24292E"/>
-          <w:sz w:val="30"/>
-          <w:szCs w:val="30"/>
-        </w:rPr>
-        <w:t xml:space="preserve">Additional </w:t>
-      </w:r>
-      <w:r>
-        <w:rPr>
-          <w:rFonts w:ascii="Segoe UI" w:hAnsi="Segoe UI" w:cs="Segoe UI"/>
-          <w:color w:val="24292E"/>
-          <w:sz w:val="30"/>
-          <w:szCs w:val="30"/>
-        </w:rPr>
-        <w:t>Front node</w:t>
-      </w:r>
-      <w:r>
-        <w:rPr>
-          <w:rFonts w:ascii="Segoe UI" w:hAnsi="Segoe UI" w:cs="Segoe UI"/>
-          <w:color w:val="24292E"/>
-          <w:sz w:val="30"/>
-          <w:szCs w:val="30"/>
-        </w:rPr>
-        <w:t>s</w:t>
-      </w:r>
-    </w:p>
-    <w:p>
-      <w:r>
-        <w:t>Note: you can install as many FE additional as you want, but you will need to configure them in the LB</w:t>
-      </w:r>
-    </w:p>
-    <w:p>
-      <w:pPr>
-        <w:rPr>
-          <w:rFonts w:ascii="Calibri" w:hAnsi="Calibri" w:cs="Calibri"/>
-        </w:rPr>
-      </w:pPr>
-      <w:r>
-        <w:rPr>
-          <w:rFonts w:ascii="Calibri" w:hAnsi="Calibri" w:cs="Calibri"/>
-        </w:rPr>
-        <w:t xml:space="preserve">Pre-requirement </w:t>
-      </w:r>
-      <w:r>
-        <w:rPr>
-          <w:rFonts w:ascii="Calibri" w:hAnsi="Calibri" w:cs="Calibri"/>
-        </w:rPr>
-        <w:t xml:space="preserve"> </w:t>
-      </w:r>
-    </w:p>
-    <w:p>
-      <w:pPr>
-        <w:pStyle w:val="ListParagraph"/>
-        <w:numPr>
-          <w:ilvl w:val="0"/>
-          <w:numId w:val="2"/>
-        </w:numPr>
-        <w:rPr>
-          <w:sz w:val="24"/>
-          <w:szCs w:val="24"/>
-        </w:rPr>
-      </w:pPr>
-      <w:r>
-        <w:rPr>
-          <w:rFonts w:ascii="Calibri" w:hAnsi="Calibri" w:cs="Calibri"/>
-        </w:rPr>
-        <w:t>MySQL</w:t>
-      </w:r>
-      <w:r>
-        <w:rPr>
-          <w:rFonts w:ascii="Calibri" w:hAnsi="Calibri" w:cs="Calibri"/>
-        </w:rPr>
-        <w:t xml:space="preserve"> </w:t>
-      </w:r>
-      <w:r>
-        <w:rPr>
-          <w:rFonts w:ascii="Calibri" w:hAnsi="Calibri" w:cs="Calibri"/>
-        </w:rPr>
-        <w:t xml:space="preserve">container </w:t>
-      </w:r>
-      <w:r>
-        <w:rPr>
-          <w:rFonts w:ascii="Calibri" w:hAnsi="Calibri" w:cs="Calibri"/>
-        </w:rPr>
-        <w:t>up and running</w:t>
-      </w:r>
-    </w:p>
-    <w:p>
-      <w:pPr>
-        <w:pStyle w:val="ListParagraph"/>
-        <w:numPr>
-          <w:ilvl w:val="0"/>
-          <w:numId w:val="2"/>
-        </w:numPr>
-        <w:rPr>
-          <w:sz w:val="24"/>
-          <w:szCs w:val="24"/>
-        </w:rPr>
-      </w:pPr>
-      <w:r>
-        <w:rPr>
-          <w:rFonts w:ascii="Calibri" w:hAnsi="Calibri" w:cs="Calibri"/>
-        </w:rPr>
-        <w:t>Sphinx container up and running</w:t>
-      </w:r>
-    </w:p>
-    <w:p>
-      <w:pPr>
-        <w:rPr>
-          <w:sz w:val="24"/>
-          <w:szCs w:val="24"/>
-        </w:rPr>
-      </w:pPr>
-      <w:r>
-        <w:rPr>
-          <w:sz w:val="24"/>
-          <w:szCs w:val="24"/>
-        </w:rPr>
-        <w:t>Run command:</w:t>
-      </w:r>
-    </w:p>
-    <w:p>
-      <w:pPr>
-        <w:pStyle w:val="ListParagraph"/>
-        <w:numPr>
-          <w:ilvl w:val="0"/>
-          <w:numId w:val="2"/>
-        </w:numPr>
-        <w:rPr>
-          <w:sz w:val="24"/>
-          <w:szCs w:val="24"/>
-        </w:rPr>
-      </w:pPr>
-      <w:r>
-        <w:rPr>
-          <w:rFonts w:ascii="Calibri" w:hAnsi="Calibri" w:cs="Calibri"/>
-        </w:rPr>
-        <w:t xml:space="preserve">docker run --name </w:t>
-      </w:r>
-      <w:r>
-        <w:rPr>
-          <w:rFonts w:ascii="Calibri" w:hAnsi="Calibri" w:cs="Calibri"/>
-        </w:rPr>
-        <w:t xml:space="preserve">&lt;container name&gt; </w:t>
-      </w:r>
-      <w:r>
-        <w:rPr>
-          <w:rFonts w:ascii="Calibri" w:hAnsi="Calibri" w:cs="Calibri"/>
-        </w:rPr>
-        <w:t xml:space="preserve">-h </w:t>
-      </w:r>
-      <w:r>
-        <w:rPr>
-          <w:rFonts w:ascii="Calibri" w:hAnsi="Calibri" w:cs="Calibri"/>
-        </w:rPr>
-        <w:t xml:space="preserve">&lt;host name&gt; </w:t>
-      </w:r>
-      <w:r>
-        <w:rPr>
-          <w:rFonts w:ascii="Calibri" w:hAnsi="Calibri" w:cs="Calibri"/>
-        </w:rPr>
-        <w:t xml:space="preserve">-d --link </w:t>
-      </w:r>
-      <w:r>
-        <w:rPr>
-          <w:rFonts w:ascii="Calibri" w:hAnsi="Calibri" w:cs="Calibri"/>
-        </w:rPr>
-        <w:t xml:space="preserve">&lt;MySQL container name&gt; </w:t>
-      </w:r>
-      <w:r>
-        <w:rPr>
-          <w:rFonts w:ascii="Calibri" w:hAnsi="Calibri" w:cs="Calibri"/>
-        </w:rPr>
-        <w:t xml:space="preserve">--link </w:t>
+        <w:rPr>
+          <w:sz w:val="24"/>
+          <w:szCs w:val="24"/>
+        </w:rPr>
+      </w:pPr>
+      <w:r>
+        <w:rPr>
+          <w:rFonts w:ascii="Calibri" w:hAnsi="Calibri" w:cs="Calibri"/>
+        </w:rPr>
+        <w:t xml:space="preserve">docker run --name &lt;container name&gt; -h &lt;host name&gt; -d --link &lt;MySQL container name&gt; --link </w:t>
       </w:r>
       <w:r>
         <w:rPr>
@@ -2957,43 +2763,41 @@
           <w:sz w:val="22"/>
           <w:szCs w:val="22"/>
         </w:rPr>
-        <w:t xml:space="preserve">d --link </w:t>
-      </w:r>
-      <w:proofErr w:type="spellStart"/>
+        <w:t>d</w:t>
+      </w:r>
       <w:r>
         <w:rPr>
           <w:rFonts w:ascii="Calibri" w:hAnsi="Calibri" w:cs="Calibri"/>
           <w:sz w:val="22"/>
           <w:szCs w:val="22"/>
         </w:rPr>
-        <w:t>mysql</w:t>
-      </w:r>
-      <w:proofErr w:type="spellEnd"/>
+        <w:t xml:space="preserve"> --link </w:t>
+      </w:r>
+      <w:proofErr w:type="spellStart"/>
       <w:r>
         <w:rPr>
           <w:rFonts w:ascii="Calibri" w:hAnsi="Calibri" w:cs="Calibri"/>
           <w:sz w:val="22"/>
           <w:szCs w:val="22"/>
         </w:rPr>
-        <w:t xml:space="preserve"> --link sphinx1 --link </w:t>
-      </w:r>
-      <w:proofErr w:type="spellStart"/>
+        <w:t>mysql</w:t>
+      </w:r>
+      <w:proofErr w:type="spellEnd"/>
       <w:r>
         <w:rPr>
           <w:rFonts w:ascii="Calibri" w:hAnsi="Calibri" w:cs="Calibri"/>
           <w:sz w:val="22"/>
           <w:szCs w:val="22"/>
         </w:rPr>
-        <w:t>kaltura-nfs</w:t>
-      </w:r>
-      <w:proofErr w:type="spellEnd"/>
+        <w:t xml:space="preserve"> --link sphinx</w:t>
+      </w:r>
       <w:r>
         <w:rPr>
           <w:rFonts w:ascii="Calibri" w:hAnsi="Calibri" w:cs="Calibri"/>
           <w:sz w:val="22"/>
           <w:szCs w:val="22"/>
         </w:rPr>
-        <w:t xml:space="preserve"> --privileged </w:t>
+        <w:t xml:space="preserve"> --link </w:t>
       </w:r>
       <w:proofErr w:type="spellStart"/>
       <w:r>
@@ -3002,7 +2806,7 @@
           <w:sz w:val="22"/>
           <w:szCs w:val="22"/>
         </w:rPr>
-        <w:t>roiebeck</w:t>
+        <w:t>kaltura-nfs</w:t>
       </w:r>
       <w:proofErr w:type="spellEnd"/>
       <w:r>
@@ -3011,7 +2815,15 @@
           <w:sz w:val="22"/>
           <w:szCs w:val="22"/>
         </w:rPr>
-        <w:t>/kaltura-fe-additional-nodes:version1</w:t>
+        <w:t xml:space="preserve"> --privileged </w:t>
+      </w:r>
+      <w:r>
+        <w:rPr>
+          <w:rFonts w:ascii="Calibri" w:hAnsi="Calibri" w:cs="Calibri"/>
+          <w:sz w:val="22"/>
+          <w:szCs w:val="22"/>
+        </w:rPr>
+        <w:t>roiebeck/server-cluster-container-install-front-end-additional-nodes</w:t>
       </w:r>
     </w:p>
     <w:p>
@@ -3060,19 +2872,7 @@
         <w:rPr>
           <w:rFonts w:ascii="Calibri" w:hAnsi="Calibri" w:cs="Calibri"/>
         </w:rPr>
-        <w:t xml:space="preserve">docker exec -it </w:t>
-      </w:r>
-      <w:r>
-        <w:rPr>
-          <w:rFonts w:ascii="Calibri" w:hAnsi="Calibri" w:cs="Calibri"/>
-        </w:rPr>
-        <w:t>&lt;Container name&gt;</w:t>
-      </w:r>
-      <w:r>
-        <w:rPr>
-          <w:rFonts w:ascii="Calibri" w:hAnsi="Calibri" w:cs="Calibri"/>
-        </w:rPr>
-        <w:t xml:space="preserve"> /root/install/fe_settings.sh</w:t>
+        <w:t>docker exec -it &lt;Container name&gt; /root/install/fe_settings.sh</w:t>
       </w:r>
     </w:p>
     <w:p>
@@ -3090,13 +2890,7 @@
         <w:rPr>
           <w:rFonts w:ascii="Calibri" w:hAnsi="Calibri" w:cs="Calibri"/>
         </w:rPr>
-        <w:t xml:space="preserve">example: </w:t>
-      </w:r>
-      <w:r>
-        <w:rPr>
-          <w:rFonts w:ascii="Calibri" w:hAnsi="Calibri" w:cs="Calibri"/>
-        </w:rPr>
-        <w:t xml:space="preserve">docker exec -it </w:t>
+        <w:t xml:space="preserve">example: docker exec -it </w:t>
       </w:r>
       <w:proofErr w:type="spellStart"/>
       <w:r>
@@ -3131,25 +2925,7 @@
           <w:sz w:val="30"/>
           <w:szCs w:val="30"/>
         </w:rPr>
-        <w:t>Nginx</w:t>
-      </w:r>
-      <w:r>
-        <w:rPr>
-          <w:rFonts w:ascii="Segoe UI" w:hAnsi="Segoe UI" w:cs="Segoe UI"/>
-          <w:color w:val="24292E"/>
-          <w:sz w:val="30"/>
-          <w:szCs w:val="30"/>
-        </w:rPr>
-        <w:t xml:space="preserve"> </w:t>
-      </w:r>
-      <w:r>
-        <w:rPr>
-          <w:rFonts w:ascii="Segoe UI" w:hAnsi="Segoe UI" w:cs="Segoe UI"/>
-          <w:color w:val="24292E"/>
-          <w:sz w:val="30"/>
-          <w:szCs w:val="30"/>
-        </w:rPr>
-        <w:t>LB Node</w:t>
+        <w:t>Nginx LB Node</w:t>
       </w:r>
     </w:p>
     <w:p>
@@ -3270,24 +3046,25 @@
           <w:sz w:val="22"/>
           <w:szCs w:val="22"/>
         </w:rPr>
-        <w:t xml:space="preserve">docker run -d --link </w:t>
-      </w:r>
+        <w:t>docker run -d --link &lt;FE 1 container Name&gt;</w:t>
+      </w:r>
+      <w:proofErr w:type="gramStart"/>
       <w:r>
         <w:rPr>
           <w:rFonts w:ascii="Calibri" w:hAnsi="Calibri" w:cs="Calibri"/>
           <w:sz w:val="22"/>
           <w:szCs w:val="22"/>
         </w:rPr>
-        <w:t>&lt;FE 1 container Name&gt;</w:t>
-      </w:r>
-      <w:proofErr w:type="gramStart"/>
+        <w:t>….--</w:t>
+      </w:r>
+      <w:proofErr w:type="gramEnd"/>
       <w:r>
         <w:rPr>
           <w:rFonts w:ascii="Calibri" w:hAnsi="Calibri" w:cs="Calibri"/>
           <w:sz w:val="22"/>
           <w:szCs w:val="22"/>
         </w:rPr>
-        <w:t>….</w:t>
+        <w:t>link &lt;FE n container Name&gt;</w:t>
       </w:r>
       <w:r>
         <w:rPr>
@@ -3295,32 +3072,33 @@
           <w:sz w:val="22"/>
           <w:szCs w:val="22"/>
         </w:rPr>
-        <w:t>--</w:t>
-      </w:r>
-      <w:proofErr w:type="gramEnd"/>
+        <w:t xml:space="preserve"> </w:t>
+      </w:r>
       <w:r>
         <w:rPr>
           <w:rFonts w:ascii="Calibri" w:hAnsi="Calibri" w:cs="Calibri"/>
           <w:sz w:val="22"/>
           <w:szCs w:val="22"/>
         </w:rPr>
-        <w:t>link &lt;FE</w:t>
-      </w:r>
+        <w:t>--name=docker-</w:t>
+      </w:r>
+      <w:proofErr w:type="spellStart"/>
       <w:r>
         <w:rPr>
           <w:rFonts w:ascii="Calibri" w:hAnsi="Calibri" w:cs="Calibri"/>
           <w:sz w:val="22"/>
           <w:szCs w:val="22"/>
         </w:rPr>
-        <w:t xml:space="preserve"> n</w:t>
-      </w:r>
+        <w:t>lb</w:t>
+      </w:r>
+      <w:proofErr w:type="spellEnd"/>
       <w:r>
         <w:rPr>
           <w:rFonts w:ascii="Calibri" w:hAnsi="Calibri" w:cs="Calibri"/>
           <w:sz w:val="22"/>
           <w:szCs w:val="22"/>
         </w:rPr>
-        <w:t xml:space="preserve"> container Name&gt;</w:t>
+        <w:t xml:space="preserve"> -h docker-host -p 80:80 -p 443:443 -p 1935:1935 </w:t>
       </w:r>
       <w:r>
         <w:rPr>
@@ -3328,72 +3106,76 @@
           <w:sz w:val="22"/>
           <w:szCs w:val="22"/>
         </w:rPr>
-        <w:t xml:space="preserve"> </w:t>
-      </w:r>
-      <w:r>
+        <w:t>&lt;image name&gt;</w:t>
+      </w:r>
+    </w:p>
+    <w:p>
+      <w:pPr>
+        <w:pStyle w:val="NormalWeb"/>
+        <w:numPr>
+          <w:ilvl w:val="1"/>
+          <w:numId w:val="2"/>
+        </w:numPr>
+        <w:spacing w:before="0" w:beforeAutospacing="0" w:after="0" w:afterAutospacing="0"/>
         <w:rPr>
           <w:rFonts w:ascii="Calibri" w:hAnsi="Calibri" w:cs="Calibri"/>
           <w:sz w:val="22"/>
           <w:szCs w:val="22"/>
         </w:rPr>
-        <w:t>--name=docker-</w:t>
-      </w:r>
-      <w:proofErr w:type="spellStart"/>
+      </w:pPr>
       <w:r>
         <w:rPr>
           <w:rFonts w:ascii="Calibri" w:hAnsi="Calibri" w:cs="Calibri"/>
           <w:sz w:val="22"/>
           <w:szCs w:val="22"/>
         </w:rPr>
-        <w:t>lb</w:t>
-      </w:r>
-      <w:proofErr w:type="spellEnd"/>
+        <w:t xml:space="preserve">example: docker run -d --link </w:t>
+      </w:r>
+      <w:proofErr w:type="spellStart"/>
       <w:r>
         <w:rPr>
           <w:rFonts w:ascii="Calibri" w:hAnsi="Calibri" w:cs="Calibri"/>
           <w:sz w:val="22"/>
           <w:szCs w:val="22"/>
         </w:rPr>
-        <w:t xml:space="preserve"> -h docker-host -p 80:80 -p 443:443 -p 1935:1935 </w:t>
-      </w:r>
+        <w:t>fefirstnode</w:t>
+      </w:r>
+      <w:proofErr w:type="spellEnd"/>
       <w:r>
         <w:rPr>
           <w:rFonts w:ascii="Calibri" w:hAnsi="Calibri" w:cs="Calibri"/>
           <w:sz w:val="22"/>
           <w:szCs w:val="22"/>
         </w:rPr>
-        <w:t>&lt;image name&gt;</w:t>
-      </w:r>
-    </w:p>
-    <w:p>
-      <w:pPr>
-        <w:pStyle w:val="NormalWeb"/>
-        <w:numPr>
-          <w:ilvl w:val="1"/>
-          <w:numId w:val="2"/>
-        </w:numPr>
-        <w:spacing w:before="0" w:beforeAutospacing="0" w:after="0" w:afterAutospacing="0"/>
+        <w:t xml:space="preserve"> --link </w:t>
+      </w:r>
+      <w:proofErr w:type="spellStart"/>
+      <w:proofErr w:type="gramStart"/>
+      <w:r>
         <w:rPr>
           <w:rFonts w:ascii="Calibri" w:hAnsi="Calibri" w:cs="Calibri"/>
           <w:sz w:val="22"/>
           <w:szCs w:val="22"/>
         </w:rPr>
-      </w:pPr>
+        <w:t>fesecondnode</w:t>
+      </w:r>
+      <w:proofErr w:type="spellEnd"/>
       <w:r>
         <w:rPr>
           <w:rFonts w:ascii="Calibri" w:hAnsi="Calibri" w:cs="Calibri"/>
           <w:sz w:val="22"/>
           <w:szCs w:val="22"/>
         </w:rPr>
-        <w:t xml:space="preserve">example: </w:t>
-      </w:r>
+        <w:t xml:space="preserve">  --</w:t>
+      </w:r>
+      <w:proofErr w:type="gramEnd"/>
       <w:r>
         <w:rPr>
           <w:rFonts w:ascii="Calibri" w:hAnsi="Calibri" w:cs="Calibri"/>
           <w:sz w:val="22"/>
           <w:szCs w:val="22"/>
         </w:rPr>
-        <w:t xml:space="preserve">docker run -d --link </w:t>
+        <w:t>name=docker-</w:t>
       </w:r>
       <w:proofErr w:type="spellStart"/>
       <w:r>
@@ -3402,7 +3184,7 @@
           <w:sz w:val="22"/>
           <w:szCs w:val="22"/>
         </w:rPr>
-        <w:t>fefirstnode</w:t>
+        <w:t>lb</w:t>
       </w:r>
       <w:proofErr w:type="spellEnd"/>
       <w:r>
@@ -3411,17 +3193,16 @@
           <w:sz w:val="22"/>
           <w:szCs w:val="22"/>
         </w:rPr>
-        <w:t xml:space="preserve"> --link </w:t>
+        <w:t xml:space="preserve"> -h docker-host -p 80:80 -p 443:443 -p 1935:1935 </w:t>
       </w:r>
       <w:proofErr w:type="spellStart"/>
-      <w:proofErr w:type="gramStart"/>
       <w:r>
         <w:rPr>
           <w:rFonts w:ascii="Calibri" w:hAnsi="Calibri" w:cs="Calibri"/>
           <w:sz w:val="22"/>
           <w:szCs w:val="22"/>
         </w:rPr>
-        <w:t>fesecondnode</w:t>
+        <w:t>roiebeck</w:t>
       </w:r>
       <w:proofErr w:type="spellEnd"/>
       <w:r>
@@ -3430,1073 +3211,837 @@
           <w:sz w:val="22"/>
           <w:szCs w:val="22"/>
         </w:rPr>
-        <w:t xml:space="preserve">  --</w:t>
-      </w:r>
-      <w:proofErr w:type="gramEnd"/>
+        <w:t>/server-cluster-container-install-</w:t>
+      </w:r>
+      <w:proofErr w:type="spellStart"/>
       <w:r>
         <w:rPr>
           <w:rFonts w:ascii="Calibri" w:hAnsi="Calibri" w:cs="Calibri"/>
           <w:sz w:val="22"/>
           <w:szCs w:val="22"/>
         </w:rPr>
-        <w:t>name=docker-</w:t>
-      </w:r>
-      <w:proofErr w:type="spellStart"/>
-      <w:r>
+        <w:t>nginx_load_balancer</w:t>
+      </w:r>
+      <w:proofErr w:type="spellEnd"/>
+    </w:p>
+    <w:p/>
+    <w:p>
+      <w:r>
+        <w:t xml:space="preserve"> </w:t>
+      </w:r>
+    </w:p>
+    <w:p>
+      <w:pPr>
+        <w:pStyle w:val="Heading3"/>
+        <w:spacing w:before="360" w:after="240"/>
+        <w:rPr>
+          <w:rFonts w:ascii="Segoe UI" w:hAnsi="Segoe UI" w:cs="Segoe UI"/>
+          <w:color w:val="24292E"/>
+          <w:sz w:val="30"/>
+          <w:szCs w:val="30"/>
+        </w:rPr>
+      </w:pPr>
+      <w:r>
+        <w:rPr>
+          <w:rFonts w:ascii="Segoe UI" w:hAnsi="Segoe UI" w:cs="Segoe UI"/>
+          <w:color w:val="24292E"/>
+          <w:sz w:val="30"/>
+          <w:szCs w:val="30"/>
+        </w:rPr>
+        <w:t>Batch Node</w:t>
+      </w:r>
+    </w:p>
+    <w:p>
+      <w:r>
+        <w:t>Run Command:</w:t>
+      </w:r>
+    </w:p>
+    <w:p>
+      <w:pPr>
+        <w:pStyle w:val="NormalWeb"/>
+        <w:numPr>
+          <w:ilvl w:val="0"/>
+          <w:numId w:val="2"/>
+        </w:numPr>
+        <w:spacing w:before="0" w:beforeAutospacing="0" w:after="0" w:afterAutospacing="0"/>
         <w:rPr>
           <w:rFonts w:ascii="Calibri" w:hAnsi="Calibri" w:cs="Calibri"/>
           <w:sz w:val="22"/>
           <w:szCs w:val="22"/>
         </w:rPr>
-        <w:t>lb</w:t>
-      </w:r>
-      <w:proofErr w:type="spellEnd"/>
+      </w:pPr>
       <w:r>
         <w:rPr>
           <w:rFonts w:ascii="Calibri" w:hAnsi="Calibri" w:cs="Calibri"/>
           <w:sz w:val="22"/>
           <w:szCs w:val="22"/>
         </w:rPr>
-        <w:t xml:space="preserve"> -h docker-host -p 80:80 -p 443:443 -p 1935:1935 </w:t>
-      </w:r>
-      <w:proofErr w:type="spellStart"/>
+        <w:t>docker run --name &lt;node name &gt; -h &lt;host name</w:t>
+      </w:r>
+      <w:proofErr w:type="gramStart"/>
       <w:r>
         <w:rPr>
           <w:rFonts w:ascii="Calibri" w:hAnsi="Calibri" w:cs="Calibri"/>
           <w:sz w:val="22"/>
           <w:szCs w:val="22"/>
         </w:rPr>
-        <w:t>roiebeck</w:t>
-      </w:r>
-      <w:proofErr w:type="spellEnd"/>
+        <w:t>&gt;  -</w:t>
+      </w:r>
+      <w:proofErr w:type="gramEnd"/>
       <w:r>
         <w:rPr>
           <w:rFonts w:ascii="Calibri" w:hAnsi="Calibri" w:cs="Calibri"/>
           <w:sz w:val="22"/>
           <w:szCs w:val="22"/>
         </w:rPr>
-        <w:t>/load-balancer-nginx:version1</w:t>
-      </w:r>
-    </w:p>
-    <w:p/>
-    <w:p>
-      <w:r>
+        <w:t>d --link &lt;</w:t>
+      </w:r>
+      <w:proofErr w:type="spellStart"/>
+      <w:r>
+        <w:rPr>
+          <w:rFonts w:ascii="Calibri" w:hAnsi="Calibri" w:cs="Calibri"/>
+          <w:sz w:val="22"/>
+          <w:szCs w:val="22"/>
+        </w:rPr>
+        <w:t>lb</w:t>
+      </w:r>
+      <w:proofErr w:type="spellEnd"/>
+      <w:r>
+        <w:rPr>
+          <w:rFonts w:ascii="Calibri" w:hAnsi="Calibri" w:cs="Calibri"/>
+          <w:sz w:val="22"/>
+          <w:szCs w:val="22"/>
+        </w:rPr>
+        <w:t xml:space="preserve"> container name&gt; --link &lt;</w:t>
+      </w:r>
+      <w:proofErr w:type="spellStart"/>
+      <w:r>
+        <w:rPr>
+          <w:rFonts w:ascii="Calibri" w:hAnsi="Calibri" w:cs="Calibri"/>
+          <w:sz w:val="22"/>
+          <w:szCs w:val="22"/>
+        </w:rPr>
+        <w:t>mysql</w:t>
+      </w:r>
+      <w:proofErr w:type="spellEnd"/>
+      <w:r>
+        <w:rPr>
+          <w:rFonts w:ascii="Calibri" w:hAnsi="Calibri" w:cs="Calibri"/>
+          <w:sz w:val="22"/>
+          <w:szCs w:val="22"/>
+        </w:rPr>
+        <w:t xml:space="preserve"> name&gt; --link &lt;sphinx name&gt; --link &lt;</w:t>
+      </w:r>
+      <w:proofErr w:type="spellStart"/>
+      <w:r>
+        <w:rPr>
+          <w:rFonts w:ascii="Calibri" w:hAnsi="Calibri" w:cs="Calibri"/>
+          <w:sz w:val="22"/>
+          <w:szCs w:val="22"/>
+        </w:rPr>
+        <w:t>nfs</w:t>
+      </w:r>
+      <w:proofErr w:type="spellEnd"/>
+      <w:r>
+        <w:rPr>
+          <w:rFonts w:ascii="Calibri" w:hAnsi="Calibri" w:cs="Calibri"/>
+          <w:sz w:val="22"/>
+          <w:szCs w:val="22"/>
+        </w:rPr>
+        <w:t xml:space="preserve"> name&gt; --privileged &lt;image name&gt;</w:t>
+      </w:r>
+    </w:p>
+    <w:p>
+      <w:pPr>
+        <w:pStyle w:val="ListParagraph"/>
+        <w:numPr>
+          <w:ilvl w:val="1"/>
+          <w:numId w:val="2"/>
+        </w:numPr>
+      </w:pPr>
+      <w:r>
+        <w:t xml:space="preserve">example:  </w:t>
+      </w:r>
+      <w:r>
+        <w:rPr>
+          <w:rFonts w:ascii="Calibri" w:hAnsi="Calibri" w:cs="Calibri"/>
+        </w:rPr>
+        <w:t xml:space="preserve">docker run --name </w:t>
+      </w:r>
+      <w:proofErr w:type="spellStart"/>
+      <w:r>
+        <w:rPr>
+          <w:rFonts w:ascii="Calibri" w:hAnsi="Calibri" w:cs="Calibri"/>
+        </w:rPr>
+        <w:t>batchfirstnode</w:t>
+      </w:r>
+      <w:proofErr w:type="spellEnd"/>
+      <w:r>
+        <w:rPr>
+          <w:rFonts w:ascii="Calibri" w:hAnsi="Calibri" w:cs="Calibri"/>
+        </w:rPr>
+        <w:t xml:space="preserve"> -h first-batch-</w:t>
+      </w:r>
+      <w:proofErr w:type="gramStart"/>
+      <w:r>
+        <w:rPr>
+          <w:rFonts w:ascii="Calibri" w:hAnsi="Calibri" w:cs="Calibri"/>
+        </w:rPr>
+        <w:t>host  -</w:t>
+      </w:r>
+      <w:proofErr w:type="gramEnd"/>
+      <w:r>
+        <w:rPr>
+          <w:rFonts w:ascii="Calibri" w:hAnsi="Calibri" w:cs="Calibri"/>
+        </w:rPr>
+        <w:t>d --link docke</w:t>
+      </w:r>
+      <w:r>
+        <w:rPr>
+          <w:rFonts w:ascii="Calibri" w:hAnsi="Calibri" w:cs="Calibri"/>
+        </w:rPr>
+        <w:t>r-</w:t>
+      </w:r>
+      <w:proofErr w:type="spellStart"/>
+      <w:r>
+        <w:rPr>
+          <w:rFonts w:ascii="Calibri" w:hAnsi="Calibri" w:cs="Calibri"/>
+        </w:rPr>
+        <w:t>lb</w:t>
+      </w:r>
+      <w:proofErr w:type="spellEnd"/>
+      <w:r>
+        <w:rPr>
+          <w:rFonts w:ascii="Calibri" w:hAnsi="Calibri" w:cs="Calibri"/>
+        </w:rPr>
+        <w:t xml:space="preserve"> --link </w:t>
+      </w:r>
+      <w:proofErr w:type="spellStart"/>
+      <w:r>
+        <w:rPr>
+          <w:rFonts w:ascii="Calibri" w:hAnsi="Calibri" w:cs="Calibri"/>
+        </w:rPr>
+        <w:t>mysql</w:t>
+      </w:r>
+      <w:proofErr w:type="spellEnd"/>
+      <w:r>
+        <w:rPr>
+          <w:rFonts w:ascii="Calibri" w:hAnsi="Calibri" w:cs="Calibri"/>
+        </w:rPr>
+        <w:t xml:space="preserve"> --link sphinx</w:t>
+      </w:r>
+      <w:r>
+        <w:rPr>
+          <w:rFonts w:ascii="Calibri" w:hAnsi="Calibri" w:cs="Calibri"/>
+        </w:rPr>
+        <w:t xml:space="preserve"> --link </w:t>
+      </w:r>
+      <w:proofErr w:type="spellStart"/>
+      <w:r>
+        <w:rPr>
+          <w:rFonts w:ascii="Calibri" w:hAnsi="Calibri" w:cs="Calibri"/>
+        </w:rPr>
+        <w:t>kaltura-nfs</w:t>
+      </w:r>
+      <w:proofErr w:type="spellEnd"/>
+      <w:r>
+        <w:rPr>
+          <w:rFonts w:ascii="Calibri" w:hAnsi="Calibri" w:cs="Calibri"/>
+        </w:rPr>
+        <w:t xml:space="preserve"> --privileged </w:t>
+      </w:r>
+      <w:proofErr w:type="spellStart"/>
+      <w:r>
+        <w:rPr>
+          <w:rFonts w:ascii="Calibri" w:hAnsi="Calibri" w:cs="Calibri"/>
+        </w:rPr>
+        <w:t>roiebeck</w:t>
+      </w:r>
+      <w:proofErr w:type="spellEnd"/>
+      <w:r>
+        <w:rPr>
+          <w:rFonts w:ascii="Calibri" w:hAnsi="Calibri" w:cs="Calibri"/>
+        </w:rPr>
+        <w:t>/server-cluster-container-install-batch</w:t>
+      </w:r>
+    </w:p>
+    <w:p>
+      <w:r>
+        <w:t>Execute Command:</w:t>
+      </w:r>
+    </w:p>
+    <w:p>
+      <w:pPr>
+        <w:pStyle w:val="NormalWeb"/>
+        <w:numPr>
+          <w:ilvl w:val="0"/>
+          <w:numId w:val="2"/>
+        </w:numPr>
+        <w:spacing w:before="0" w:beforeAutospacing="0" w:after="0" w:afterAutospacing="0"/>
+        <w:rPr>
+          <w:rFonts w:ascii="Calibri" w:hAnsi="Calibri" w:cs="Calibri"/>
+          <w:sz w:val="22"/>
+          <w:szCs w:val="22"/>
+        </w:rPr>
+      </w:pPr>
+      <w:r>
+        <w:rPr>
+          <w:rFonts w:ascii="Calibri" w:hAnsi="Calibri" w:cs="Calibri"/>
+          <w:sz w:val="22"/>
+          <w:szCs w:val="22"/>
+        </w:rPr>
+        <w:t>docker exec -it &lt;</w:t>
+      </w:r>
+      <w:r>
+        <w:rPr>
+          <w:rFonts w:ascii="Calibri" w:hAnsi="Calibri" w:cs="Calibri"/>
+          <w:sz w:val="22"/>
+          <w:szCs w:val="22"/>
+        </w:rPr>
+        <w:t xml:space="preserve">batch container name&gt; </w:t>
+      </w:r>
+      <w:r>
+        <w:rPr>
+          <w:rFonts w:ascii="Calibri" w:hAnsi="Calibri" w:cs="Calibri"/>
+          <w:sz w:val="22"/>
+          <w:szCs w:val="22"/>
+        </w:rPr>
+        <w:t>/root/install/batch_settings.sh</w:t>
+      </w:r>
+    </w:p>
+    <w:p>
+      <w:pPr>
+        <w:pStyle w:val="NormalWeb"/>
+        <w:numPr>
+          <w:ilvl w:val="1"/>
+          <w:numId w:val="2"/>
+        </w:numPr>
+        <w:spacing w:before="0" w:beforeAutospacing="0" w:after="0" w:afterAutospacing="0"/>
+        <w:rPr>
+          <w:rFonts w:ascii="Calibri" w:hAnsi="Calibri" w:cs="Calibri"/>
+          <w:sz w:val="22"/>
+          <w:szCs w:val="22"/>
+        </w:rPr>
+      </w:pPr>
+      <w:r>
+        <w:rPr>
+          <w:rFonts w:ascii="Calibri" w:hAnsi="Calibri" w:cs="Calibri"/>
+          <w:sz w:val="22"/>
+          <w:szCs w:val="22"/>
+        </w:rPr>
+        <w:t xml:space="preserve">example: docker exec -it </w:t>
+      </w:r>
+      <w:proofErr w:type="spellStart"/>
+      <w:r>
+        <w:rPr>
+          <w:rFonts w:ascii="Calibri" w:hAnsi="Calibri" w:cs="Calibri"/>
+          <w:sz w:val="22"/>
+          <w:szCs w:val="22"/>
+        </w:rPr>
+        <w:t>batchfirstnode</w:t>
+      </w:r>
+      <w:proofErr w:type="spellEnd"/>
+      <w:r>
+        <w:rPr>
+          <w:rFonts w:ascii="Calibri" w:hAnsi="Calibri" w:cs="Calibri"/>
+          <w:sz w:val="22"/>
+          <w:szCs w:val="22"/>
+        </w:rPr>
         <w:t xml:space="preserve"> </w:t>
+      </w:r>
+      <w:r>
+        <w:rPr>
+          <w:rFonts w:ascii="Calibri" w:hAnsi="Calibri" w:cs="Calibri"/>
+          <w:sz w:val="22"/>
+          <w:szCs w:val="22"/>
+        </w:rPr>
+        <w:t>/root/install/batch_settings.sh</w:t>
+      </w:r>
+    </w:p>
+    <w:p>
+      <w:pPr>
+        <w:pStyle w:val="NormalWeb"/>
+        <w:spacing w:before="0" w:beforeAutospacing="0" w:after="0" w:afterAutospacing="0"/>
+        <w:rPr>
+          <w:rFonts w:ascii="Calibri" w:hAnsi="Calibri" w:cs="Calibri"/>
+          <w:sz w:val="22"/>
+          <w:szCs w:val="22"/>
+        </w:rPr>
+      </w:pPr>
+    </w:p>
+    <w:p>
+      <w:pPr>
+        <w:pStyle w:val="Heading3"/>
+        <w:spacing w:before="360" w:after="240"/>
+        <w:rPr>
+          <w:rFonts w:ascii="Segoe UI" w:hAnsi="Segoe UI" w:cs="Segoe UI"/>
+          <w:color w:val="24292E"/>
+          <w:sz w:val="30"/>
+          <w:szCs w:val="30"/>
+        </w:rPr>
+      </w:pPr>
+      <w:r>
+        <w:rPr>
+          <w:rFonts w:ascii="Segoe UI" w:hAnsi="Segoe UI" w:cs="Segoe UI"/>
+          <w:color w:val="24292E"/>
+          <w:sz w:val="30"/>
+          <w:szCs w:val="30"/>
+        </w:rPr>
+        <w:t>Nginx VOD Node</w:t>
+      </w:r>
+    </w:p>
+    <w:p>
+      <w:r>
+        <w:t>Run Command:</w:t>
+      </w:r>
+    </w:p>
+    <w:p>
+      <w:pPr>
+        <w:pStyle w:val="ListParagraph"/>
+        <w:numPr>
+          <w:ilvl w:val="0"/>
+          <w:numId w:val="2"/>
+        </w:numPr>
+      </w:pPr>
+      <w:r>
+        <w:rPr>
+          <w:rFonts w:ascii="Calibri" w:hAnsi="Calibri" w:cs="Calibri"/>
+        </w:rPr>
+        <w:t>docker run --name &lt;container name &gt; -h &lt;host name&gt; -p 88:88 -d --link &lt;</w:t>
+      </w:r>
+      <w:proofErr w:type="spellStart"/>
+      <w:r>
+        <w:rPr>
+          <w:rFonts w:ascii="Calibri" w:hAnsi="Calibri" w:cs="Calibri"/>
+        </w:rPr>
+        <w:t>lb</w:t>
+      </w:r>
+      <w:proofErr w:type="spellEnd"/>
+      <w:r>
+        <w:rPr>
+          <w:rFonts w:ascii="Calibri" w:hAnsi="Calibri" w:cs="Calibri"/>
+        </w:rPr>
+        <w:t xml:space="preserve"> container name&gt; --link &lt;MySQL container name&gt; --link &lt;sphinx container name&gt; --link &lt;NFS container name&gt; --privileged </w:t>
+      </w:r>
+      <w:r>
+        <w:rPr>
+          <w:rFonts w:ascii="Calibri" w:hAnsi="Calibri" w:cs="Calibri"/>
+        </w:rPr>
+        <w:t>&lt;Image Name&gt;</w:t>
+      </w:r>
+    </w:p>
+    <w:p>
+      <w:pPr>
+        <w:pStyle w:val="ListParagraph"/>
+        <w:numPr>
+          <w:ilvl w:val="1"/>
+          <w:numId w:val="2"/>
+        </w:numPr>
+      </w:pPr>
+      <w:r>
+        <w:rPr>
+          <w:rFonts w:ascii="Calibri" w:hAnsi="Calibri" w:cs="Calibri"/>
+        </w:rPr>
+        <w:t>example:</w:t>
+      </w:r>
+      <w:r>
+        <w:rPr>
+          <w:rFonts w:ascii="Calibri" w:hAnsi="Calibri" w:cs="Calibri"/>
+        </w:rPr>
+        <w:t xml:space="preserve"> </w:t>
+      </w:r>
+      <w:r>
+        <w:rPr>
+          <w:rFonts w:ascii="Calibri" w:hAnsi="Calibri" w:cs="Calibri"/>
+        </w:rPr>
+        <w:t xml:space="preserve">docker run --name </w:t>
+      </w:r>
+      <w:proofErr w:type="spellStart"/>
+      <w:r>
+        <w:rPr>
+          <w:rFonts w:ascii="Calibri" w:hAnsi="Calibri" w:cs="Calibri"/>
+        </w:rPr>
+        <w:t>nginx_vod</w:t>
+      </w:r>
+      <w:proofErr w:type="spellEnd"/>
+      <w:r>
+        <w:rPr>
+          <w:rFonts w:ascii="Calibri" w:hAnsi="Calibri" w:cs="Calibri"/>
+        </w:rPr>
+        <w:t xml:space="preserve"> -h docker-packager -p 88:88 -d --link docke</w:t>
+      </w:r>
+      <w:r>
+        <w:rPr>
+          <w:rFonts w:ascii="Calibri" w:hAnsi="Calibri" w:cs="Calibri"/>
+        </w:rPr>
+        <w:t>r-</w:t>
+      </w:r>
+      <w:proofErr w:type="spellStart"/>
+      <w:r>
+        <w:rPr>
+          <w:rFonts w:ascii="Calibri" w:hAnsi="Calibri" w:cs="Calibri"/>
+        </w:rPr>
+        <w:t>lb</w:t>
+      </w:r>
+      <w:proofErr w:type="spellEnd"/>
+      <w:r>
+        <w:rPr>
+          <w:rFonts w:ascii="Calibri" w:hAnsi="Calibri" w:cs="Calibri"/>
+        </w:rPr>
+        <w:t xml:space="preserve"> --link </w:t>
+      </w:r>
+      <w:proofErr w:type="spellStart"/>
+      <w:r>
+        <w:rPr>
+          <w:rFonts w:ascii="Calibri" w:hAnsi="Calibri" w:cs="Calibri"/>
+        </w:rPr>
+        <w:t>mysql</w:t>
+      </w:r>
+      <w:proofErr w:type="spellEnd"/>
+      <w:r>
+        <w:rPr>
+          <w:rFonts w:ascii="Calibri" w:hAnsi="Calibri" w:cs="Calibri"/>
+        </w:rPr>
+        <w:t xml:space="preserve"> --link sphinx</w:t>
+      </w:r>
+      <w:r>
+        <w:rPr>
+          <w:rFonts w:ascii="Calibri" w:hAnsi="Calibri" w:cs="Calibri"/>
+        </w:rPr>
+        <w:t xml:space="preserve"> --link </w:t>
+      </w:r>
+      <w:proofErr w:type="spellStart"/>
+      <w:r>
+        <w:rPr>
+          <w:rFonts w:ascii="Calibri" w:hAnsi="Calibri" w:cs="Calibri"/>
+        </w:rPr>
+        <w:t>kaltura-nfs</w:t>
+      </w:r>
+      <w:proofErr w:type="spellEnd"/>
+      <w:r>
+        <w:rPr>
+          <w:rFonts w:ascii="Calibri" w:hAnsi="Calibri" w:cs="Calibri"/>
+        </w:rPr>
+        <w:t xml:space="preserve"> --privileged </w:t>
+      </w:r>
+      <w:proofErr w:type="spellStart"/>
+      <w:r>
+        <w:rPr>
+          <w:rFonts w:ascii="Calibri" w:hAnsi="Calibri" w:cs="Calibri"/>
+        </w:rPr>
+        <w:t>roiebeck</w:t>
+      </w:r>
+      <w:proofErr w:type="spellEnd"/>
+      <w:r>
+        <w:rPr>
+          <w:rFonts w:ascii="Calibri" w:hAnsi="Calibri" w:cs="Calibri"/>
+        </w:rPr>
+        <w:t>/server-cluster-container-install-</w:t>
+      </w:r>
+      <w:proofErr w:type="spellStart"/>
+      <w:r>
+        <w:rPr>
+          <w:rFonts w:ascii="Calibri" w:hAnsi="Calibri" w:cs="Calibri"/>
+        </w:rPr>
+        <w:t>nginx_vod</w:t>
+      </w:r>
+      <w:proofErr w:type="spellEnd"/>
+    </w:p>
+    <w:p>
+      <w:r>
+        <w:t>Execute Command:</w:t>
+      </w:r>
+    </w:p>
+    <w:p>
+      <w:pPr>
+        <w:pStyle w:val="ListParagraph"/>
+        <w:numPr>
+          <w:ilvl w:val="0"/>
+          <w:numId w:val="2"/>
+        </w:numPr>
+        <w:rPr>
+          <w:rFonts w:ascii="Calibri" w:hAnsi="Calibri" w:cs="Calibri"/>
+        </w:rPr>
+      </w:pPr>
+      <w:r>
+        <w:rPr>
+          <w:rFonts w:ascii="Calibri" w:hAnsi="Calibri" w:cs="Calibri"/>
+        </w:rPr>
+        <w:t>docker exec -</w:t>
+      </w:r>
+      <w:proofErr w:type="gramStart"/>
+      <w:r>
+        <w:rPr>
+          <w:rFonts w:ascii="Calibri" w:hAnsi="Calibri" w:cs="Calibri"/>
+        </w:rPr>
+        <w:t xml:space="preserve">it </w:t>
+      </w:r>
+      <w:r>
+        <w:rPr>
+          <w:rFonts w:ascii="Calibri" w:hAnsi="Calibri" w:cs="Calibri"/>
+        </w:rPr>
+        <w:t xml:space="preserve"> &lt;</w:t>
+      </w:r>
+      <w:proofErr w:type="gramEnd"/>
+      <w:r>
+        <w:rPr>
+          <w:rFonts w:ascii="Calibri" w:hAnsi="Calibri" w:cs="Calibri"/>
+        </w:rPr>
+        <w:t xml:space="preserve">container name&gt; </w:t>
+      </w:r>
+      <w:r>
+        <w:rPr>
+          <w:rFonts w:ascii="Calibri" w:hAnsi="Calibri" w:cs="Calibri"/>
+        </w:rPr>
+        <w:t>/root/install/nginx_settings.sh</w:t>
+      </w:r>
+    </w:p>
+    <w:p>
+      <w:pPr>
+        <w:pStyle w:val="ListParagraph"/>
+        <w:numPr>
+          <w:ilvl w:val="1"/>
+          <w:numId w:val="2"/>
+        </w:numPr>
+        <w:rPr>
+          <w:rFonts w:ascii="Calibri" w:hAnsi="Calibri" w:cs="Calibri"/>
+        </w:rPr>
+      </w:pPr>
+      <w:r>
+        <w:rPr>
+          <w:rFonts w:ascii="Calibri" w:hAnsi="Calibri" w:cs="Calibri"/>
+        </w:rPr>
+        <w:t xml:space="preserve">example: </w:t>
+      </w:r>
+      <w:r>
+        <w:rPr>
+          <w:rFonts w:ascii="Calibri" w:hAnsi="Calibri" w:cs="Calibri"/>
+        </w:rPr>
+        <w:t>docker exec -</w:t>
+      </w:r>
+      <w:proofErr w:type="gramStart"/>
+      <w:r>
+        <w:rPr>
+          <w:rFonts w:ascii="Calibri" w:hAnsi="Calibri" w:cs="Calibri"/>
+        </w:rPr>
+        <w:t xml:space="preserve">it </w:t>
+      </w:r>
+      <w:r>
+        <w:rPr>
+          <w:rFonts w:ascii="Calibri" w:hAnsi="Calibri" w:cs="Calibri"/>
+        </w:rPr>
+        <w:t xml:space="preserve"> </w:t>
+      </w:r>
+      <w:proofErr w:type="spellStart"/>
+      <w:r>
+        <w:rPr>
+          <w:rFonts w:ascii="Calibri" w:hAnsi="Calibri" w:cs="Calibri"/>
+        </w:rPr>
+        <w:t>nginx</w:t>
+      </w:r>
+      <w:proofErr w:type="gramEnd"/>
+      <w:r>
+        <w:rPr>
+          <w:rFonts w:ascii="Calibri" w:hAnsi="Calibri" w:cs="Calibri"/>
+        </w:rPr>
+        <w:t>_vod</w:t>
+      </w:r>
+      <w:proofErr w:type="spellEnd"/>
+      <w:r>
+        <w:rPr>
+          <w:rFonts w:ascii="Calibri" w:hAnsi="Calibri" w:cs="Calibri"/>
+        </w:rPr>
+        <w:t xml:space="preserve"> </w:t>
+      </w:r>
+      <w:r>
+        <w:rPr>
+          <w:rFonts w:ascii="Calibri" w:hAnsi="Calibri" w:cs="Calibri"/>
+        </w:rPr>
+        <w:t>/root/install/nginx_settings.sh</w:t>
+      </w:r>
+    </w:p>
+    <w:p>
+      <w:pPr>
+        <w:rPr>
+          <w:rFonts w:ascii="Calibri" w:hAnsi="Calibri" w:cs="Calibri"/>
+        </w:rPr>
+      </w:pPr>
+    </w:p>
+    <w:p>
+      <w:pPr>
+        <w:pStyle w:val="Heading3"/>
+        <w:spacing w:before="360" w:after="240"/>
+        <w:rPr>
+          <w:rFonts w:ascii="Segoe UI" w:hAnsi="Segoe UI" w:cs="Segoe UI"/>
+          <w:color w:val="24292E"/>
+          <w:sz w:val="30"/>
+          <w:szCs w:val="30"/>
+        </w:rPr>
+      </w:pPr>
+      <w:r>
+        <w:rPr>
+          <w:rFonts w:ascii="Segoe UI" w:hAnsi="Segoe UI" w:cs="Segoe UI"/>
+          <w:color w:val="24292E"/>
+          <w:sz w:val="30"/>
+          <w:szCs w:val="30"/>
+        </w:rPr>
+        <w:t>DWH Node</w:t>
+      </w:r>
+    </w:p>
+    <w:p>
+      <w:r>
+        <w:t>Run Command:</w:t>
+      </w:r>
+    </w:p>
+    <w:p>
+      <w:pPr>
+        <w:pStyle w:val="ListParagraph"/>
+        <w:numPr>
+          <w:ilvl w:val="0"/>
+          <w:numId w:val="2"/>
+        </w:numPr>
+      </w:pPr>
+      <w:r>
+        <w:rPr>
+          <w:rFonts w:ascii="Calibri" w:hAnsi="Calibri" w:cs="Calibri"/>
+        </w:rPr>
+        <w:t>docker run --name &lt;container name &gt; -h &lt;host name</w:t>
+      </w:r>
+      <w:r>
+        <w:rPr>
+          <w:rFonts w:ascii="Calibri" w:hAnsi="Calibri" w:cs="Calibri"/>
+        </w:rPr>
+        <w:t xml:space="preserve"> </w:t>
+      </w:r>
+      <w:r>
+        <w:rPr>
+          <w:rFonts w:ascii="Calibri" w:hAnsi="Calibri" w:cs="Calibri"/>
+        </w:rPr>
+        <w:t>-d --link &lt;</w:t>
+      </w:r>
+      <w:proofErr w:type="spellStart"/>
+      <w:r>
+        <w:rPr>
+          <w:rFonts w:ascii="Calibri" w:hAnsi="Calibri" w:cs="Calibri"/>
+        </w:rPr>
+        <w:t>lb</w:t>
+      </w:r>
+      <w:proofErr w:type="spellEnd"/>
+      <w:r>
+        <w:rPr>
+          <w:rFonts w:ascii="Calibri" w:hAnsi="Calibri" w:cs="Calibri"/>
+        </w:rPr>
+        <w:t xml:space="preserve"> container name&gt; --link &lt;MySQL container name&gt; --link &lt;sphinx container name&gt; --link &lt;NFS container name&gt; --privileged &lt;Image Name&gt;</w:t>
+      </w:r>
+    </w:p>
+    <w:p>
+      <w:pPr>
+        <w:pStyle w:val="ListParagraph"/>
+        <w:numPr>
+          <w:ilvl w:val="1"/>
+          <w:numId w:val="2"/>
+        </w:numPr>
+      </w:pPr>
+      <w:r>
+        <w:rPr>
+          <w:rFonts w:ascii="Calibri" w:hAnsi="Calibri" w:cs="Calibri"/>
+        </w:rPr>
+        <w:t xml:space="preserve">docker run --name </w:t>
+      </w:r>
+      <w:proofErr w:type="spellStart"/>
+      <w:r>
+        <w:rPr>
+          <w:rFonts w:ascii="Calibri" w:hAnsi="Calibri" w:cs="Calibri"/>
+        </w:rPr>
+        <w:t>dwh</w:t>
+      </w:r>
+      <w:proofErr w:type="spellEnd"/>
+      <w:r>
+        <w:rPr>
+          <w:rFonts w:ascii="Calibri" w:hAnsi="Calibri" w:cs="Calibri"/>
+        </w:rPr>
+        <w:t xml:space="preserve"> -h </w:t>
+      </w:r>
+      <w:proofErr w:type="spellStart"/>
+      <w:r>
+        <w:rPr>
+          <w:rFonts w:ascii="Calibri" w:hAnsi="Calibri" w:cs="Calibri"/>
+        </w:rPr>
+        <w:t>dwh</w:t>
+      </w:r>
+      <w:proofErr w:type="spellEnd"/>
+      <w:r>
+        <w:rPr>
+          <w:rFonts w:ascii="Calibri" w:hAnsi="Calibri" w:cs="Calibri"/>
+        </w:rPr>
+        <w:t>-host  -d --link docke</w:t>
+      </w:r>
+      <w:r>
+        <w:rPr>
+          <w:rFonts w:ascii="Calibri" w:hAnsi="Calibri" w:cs="Calibri"/>
+        </w:rPr>
+        <w:t>r-</w:t>
+      </w:r>
+      <w:proofErr w:type="spellStart"/>
+      <w:r>
+        <w:rPr>
+          <w:rFonts w:ascii="Calibri" w:hAnsi="Calibri" w:cs="Calibri"/>
+        </w:rPr>
+        <w:t>lb</w:t>
+      </w:r>
+      <w:proofErr w:type="spellEnd"/>
+      <w:r>
+        <w:rPr>
+          <w:rFonts w:ascii="Calibri" w:hAnsi="Calibri" w:cs="Calibri"/>
+        </w:rPr>
+        <w:t xml:space="preserve"> --link </w:t>
+      </w:r>
+      <w:proofErr w:type="spellStart"/>
+      <w:r>
+        <w:rPr>
+          <w:rFonts w:ascii="Calibri" w:hAnsi="Calibri" w:cs="Calibri"/>
+        </w:rPr>
+        <w:t>mysql</w:t>
+      </w:r>
+      <w:proofErr w:type="spellEnd"/>
+      <w:r>
+        <w:rPr>
+          <w:rFonts w:ascii="Calibri" w:hAnsi="Calibri" w:cs="Calibri"/>
+        </w:rPr>
+        <w:t xml:space="preserve"> --link sphinx</w:t>
+      </w:r>
+      <w:r>
+        <w:rPr>
+          <w:rFonts w:ascii="Calibri" w:hAnsi="Calibri" w:cs="Calibri"/>
+        </w:rPr>
+        <w:t xml:space="preserve"> --link </w:t>
+      </w:r>
+      <w:proofErr w:type="spellStart"/>
+      <w:r>
+        <w:rPr>
+          <w:rFonts w:ascii="Calibri" w:hAnsi="Calibri" w:cs="Calibri"/>
+        </w:rPr>
+        <w:t>kaltura-nfs</w:t>
+      </w:r>
+      <w:proofErr w:type="spellEnd"/>
+      <w:r>
+        <w:rPr>
+          <w:rFonts w:ascii="Calibri" w:hAnsi="Calibri" w:cs="Calibri"/>
+        </w:rPr>
+        <w:t xml:space="preserve"> --privileged </w:t>
+      </w:r>
+      <w:r>
+        <w:rPr>
+          <w:rFonts w:ascii="Calibri" w:hAnsi="Calibri" w:cs="Calibri"/>
+        </w:rPr>
+        <w:t>roiebeck/server-cluster-container-install-dwh</w:t>
       </w:r>
       <w:bookmarkStart w:id="0" w:name="_GoBack"/>
       <w:bookmarkEnd w:id="0"/>
     </w:p>
     <w:p>
-      <w:pPr>
-        <w:pStyle w:val="Heading3"/>
-        <w:spacing w:before="360" w:after="240"/>
-        <w:rPr>
-          <w:rFonts w:ascii="Segoe UI" w:hAnsi="Segoe UI" w:cs="Segoe UI"/>
-          <w:color w:val="24292E"/>
-          <w:sz w:val="30"/>
-          <w:szCs w:val="30"/>
-        </w:rPr>
-      </w:pPr>
-      <w:r>
-        <w:rPr>
-          <w:rFonts w:ascii="Segoe UI" w:hAnsi="Segoe UI" w:cs="Segoe UI"/>
-          <w:color w:val="24292E"/>
-          <w:sz w:val="30"/>
-          <w:szCs w:val="30"/>
-        </w:rPr>
+      <w:r>
         <w:lastRenderedPageBreak/>
-        <w:t xml:space="preserve">Batch </w:t>
-      </w:r>
-      <w:r>
-        <w:rPr>
-          <w:rFonts w:ascii="Segoe UI" w:hAnsi="Segoe UI" w:cs="Segoe UI"/>
-          <w:color w:val="24292E"/>
-          <w:sz w:val="30"/>
-          <w:szCs w:val="30"/>
-        </w:rPr>
-        <w:t>Node</w:t>
-      </w:r>
-    </w:p>
-    <w:p>
-      <w:r>
-        <w:t>Run Command:</w:t>
-      </w:r>
-    </w:p>
-    <w:p>
-      <w:pPr>
-        <w:pStyle w:val="NormalWeb"/>
-        <w:numPr>
-          <w:ilvl w:val="0"/>
-          <w:numId w:val="2"/>
-        </w:numPr>
-        <w:spacing w:before="0" w:beforeAutospacing="0" w:after="0" w:afterAutospacing="0"/>
-        <w:rPr>
-          <w:rFonts w:ascii="Calibri" w:hAnsi="Calibri" w:cs="Calibri"/>
-          <w:sz w:val="22"/>
-          <w:szCs w:val="22"/>
-        </w:rPr>
-      </w:pPr>
-      <w:r>
-        <w:rPr>
-          <w:rFonts w:ascii="Calibri" w:hAnsi="Calibri" w:cs="Calibri"/>
-          <w:sz w:val="22"/>
-          <w:szCs w:val="22"/>
-        </w:rPr>
-        <w:t>docker run --name &lt;</w:t>
-      </w:r>
-      <w:r>
-        <w:rPr>
-          <w:rFonts w:ascii="Calibri" w:hAnsi="Calibri" w:cs="Calibri"/>
-          <w:sz w:val="22"/>
-          <w:szCs w:val="22"/>
-        </w:rPr>
-        <w:t xml:space="preserve">node name </w:t>
-      </w:r>
-      <w:r>
-        <w:rPr>
-          <w:rFonts w:ascii="Calibri" w:hAnsi="Calibri" w:cs="Calibri"/>
-          <w:sz w:val="22"/>
-          <w:szCs w:val="22"/>
-        </w:rPr>
-        <w:t>&gt; -h &lt;</w:t>
-      </w:r>
-      <w:r>
-        <w:rPr>
-          <w:rFonts w:ascii="Calibri" w:hAnsi="Calibri" w:cs="Calibri"/>
-          <w:sz w:val="22"/>
-          <w:szCs w:val="22"/>
-        </w:rPr>
-        <w:t>host name</w:t>
-      </w:r>
-      <w:proofErr w:type="gramStart"/>
-      <w:r>
-        <w:rPr>
-          <w:rFonts w:ascii="Calibri" w:hAnsi="Calibri" w:cs="Calibri"/>
-          <w:sz w:val="22"/>
-          <w:szCs w:val="22"/>
-        </w:rPr>
-        <w:t>&gt;  -</w:t>
-      </w:r>
-      <w:proofErr w:type="gramEnd"/>
-      <w:r>
-        <w:rPr>
-          <w:rFonts w:ascii="Calibri" w:hAnsi="Calibri" w:cs="Calibri"/>
-          <w:sz w:val="22"/>
-          <w:szCs w:val="22"/>
-        </w:rPr>
-        <w:t xml:space="preserve">d --link </w:t>
-      </w:r>
-      <w:r>
-        <w:rPr>
-          <w:rFonts w:ascii="Calibri" w:hAnsi="Calibri" w:cs="Calibri"/>
-          <w:sz w:val="22"/>
-          <w:szCs w:val="22"/>
-        </w:rPr>
-        <w:t>&lt;</w:t>
-      </w:r>
-      <w:proofErr w:type="spellStart"/>
-      <w:r>
-        <w:rPr>
-          <w:rFonts w:ascii="Calibri" w:hAnsi="Calibri" w:cs="Calibri"/>
-          <w:sz w:val="22"/>
-          <w:szCs w:val="22"/>
-        </w:rPr>
-        <w:t>lb</w:t>
-      </w:r>
-      <w:proofErr w:type="spellEnd"/>
-      <w:r>
-        <w:rPr>
-          <w:rFonts w:ascii="Calibri" w:hAnsi="Calibri" w:cs="Calibri"/>
-          <w:sz w:val="22"/>
-          <w:szCs w:val="22"/>
-        </w:rPr>
-        <w:t xml:space="preserve"> container name&gt; </w:t>
-      </w:r>
-      <w:r>
-        <w:rPr>
-          <w:rFonts w:ascii="Calibri" w:hAnsi="Calibri" w:cs="Calibri"/>
-          <w:sz w:val="22"/>
-          <w:szCs w:val="22"/>
-        </w:rPr>
-        <w:t xml:space="preserve">--link </w:t>
-      </w:r>
-      <w:r>
-        <w:rPr>
-          <w:rFonts w:ascii="Calibri" w:hAnsi="Calibri" w:cs="Calibri"/>
-          <w:sz w:val="22"/>
-          <w:szCs w:val="22"/>
-        </w:rPr>
-        <w:t>&lt;</w:t>
-      </w:r>
-      <w:proofErr w:type="spellStart"/>
-      <w:r>
-        <w:rPr>
-          <w:rFonts w:ascii="Calibri" w:hAnsi="Calibri" w:cs="Calibri"/>
-          <w:sz w:val="22"/>
-          <w:szCs w:val="22"/>
-        </w:rPr>
-        <w:t>mysql</w:t>
-      </w:r>
-      <w:proofErr w:type="spellEnd"/>
-      <w:r>
-        <w:rPr>
-          <w:rFonts w:ascii="Calibri" w:hAnsi="Calibri" w:cs="Calibri"/>
-          <w:sz w:val="22"/>
-          <w:szCs w:val="22"/>
-        </w:rPr>
-        <w:t xml:space="preserve"> name&gt; </w:t>
-      </w:r>
-      <w:r>
-        <w:rPr>
-          <w:rFonts w:ascii="Calibri" w:hAnsi="Calibri" w:cs="Calibri"/>
-          <w:sz w:val="22"/>
-          <w:szCs w:val="22"/>
-        </w:rPr>
-        <w:t xml:space="preserve">--link </w:t>
-      </w:r>
-      <w:r>
-        <w:rPr>
-          <w:rFonts w:ascii="Calibri" w:hAnsi="Calibri" w:cs="Calibri"/>
-          <w:sz w:val="22"/>
-          <w:szCs w:val="22"/>
-        </w:rPr>
-        <w:t xml:space="preserve">&lt;sphinx name&gt; </w:t>
-      </w:r>
-      <w:r>
-        <w:rPr>
-          <w:rFonts w:ascii="Calibri" w:hAnsi="Calibri" w:cs="Calibri"/>
-          <w:sz w:val="22"/>
-          <w:szCs w:val="22"/>
-        </w:rPr>
-        <w:t xml:space="preserve">--link </w:t>
-      </w:r>
-      <w:r>
-        <w:rPr>
-          <w:rFonts w:ascii="Calibri" w:hAnsi="Calibri" w:cs="Calibri"/>
-          <w:sz w:val="22"/>
-          <w:szCs w:val="22"/>
-        </w:rPr>
-        <w:t>&lt;</w:t>
-      </w:r>
-      <w:proofErr w:type="spellStart"/>
-      <w:r>
-        <w:rPr>
-          <w:rFonts w:ascii="Calibri" w:hAnsi="Calibri" w:cs="Calibri"/>
-          <w:sz w:val="22"/>
-          <w:szCs w:val="22"/>
-        </w:rPr>
-        <w:t>nfs</w:t>
-      </w:r>
-      <w:proofErr w:type="spellEnd"/>
-      <w:r>
-        <w:rPr>
-          <w:rFonts w:ascii="Calibri" w:hAnsi="Calibri" w:cs="Calibri"/>
-          <w:sz w:val="22"/>
-          <w:szCs w:val="22"/>
-        </w:rPr>
-        <w:t xml:space="preserve"> name&gt; </w:t>
-      </w:r>
-      <w:r>
-        <w:rPr>
-          <w:rFonts w:ascii="Calibri" w:hAnsi="Calibri" w:cs="Calibri"/>
-          <w:sz w:val="22"/>
-          <w:szCs w:val="22"/>
-        </w:rPr>
-        <w:t xml:space="preserve">--privileged </w:t>
-      </w:r>
-      <w:r>
-        <w:rPr>
-          <w:rFonts w:ascii="Calibri" w:hAnsi="Calibri" w:cs="Calibri"/>
-          <w:sz w:val="22"/>
-          <w:szCs w:val="22"/>
-        </w:rPr>
-        <w:t>&lt;image name&gt;</w:t>
-      </w:r>
-    </w:p>
-    <w:p>
-      <w:pPr>
-        <w:pStyle w:val="ListParagraph"/>
-        <w:numPr>
-          <w:ilvl w:val="1"/>
-          <w:numId w:val="2"/>
-        </w:numPr>
-      </w:pPr>
-      <w:r>
-        <w:t xml:space="preserve">example:  </w:t>
-      </w:r>
-      <w:r>
-        <w:rPr>
-          <w:rFonts w:ascii="Calibri" w:hAnsi="Calibri" w:cs="Calibri"/>
-        </w:rPr>
-        <w:t xml:space="preserve">docker run --name </w:t>
-      </w:r>
-      <w:proofErr w:type="spellStart"/>
-      <w:r>
-        <w:rPr>
-          <w:rFonts w:ascii="Calibri" w:hAnsi="Calibri" w:cs="Calibri"/>
-        </w:rPr>
-        <w:t>batchfirstnode</w:t>
-      </w:r>
-      <w:proofErr w:type="spellEnd"/>
-      <w:r>
-        <w:rPr>
-          <w:rFonts w:ascii="Calibri" w:hAnsi="Calibri" w:cs="Calibri"/>
-        </w:rPr>
-        <w:t xml:space="preserve"> -h first-batch-</w:t>
-      </w:r>
-      <w:proofErr w:type="gramStart"/>
-      <w:r>
-        <w:rPr>
-          <w:rFonts w:ascii="Calibri" w:hAnsi="Calibri" w:cs="Calibri"/>
-        </w:rPr>
-        <w:t>host</w:t>
-      </w:r>
-      <w:r>
-        <w:rPr>
-          <w:rFonts w:ascii="Calibri" w:hAnsi="Calibri" w:cs="Calibri"/>
-        </w:rPr>
-        <w:t xml:space="preserve">  -</w:t>
-      </w:r>
-      <w:proofErr w:type="gramEnd"/>
-      <w:r>
-        <w:rPr>
-          <w:rFonts w:ascii="Calibri" w:hAnsi="Calibri" w:cs="Calibri"/>
-        </w:rPr>
-        <w:t>d --link docker-</w:t>
-      </w:r>
-      <w:proofErr w:type="spellStart"/>
-      <w:r>
-        <w:rPr>
-          <w:rFonts w:ascii="Calibri" w:hAnsi="Calibri" w:cs="Calibri"/>
-        </w:rPr>
-        <w:t>lb</w:t>
-      </w:r>
-      <w:proofErr w:type="spellEnd"/>
-      <w:r>
-        <w:rPr>
-          <w:rFonts w:ascii="Calibri" w:hAnsi="Calibri" w:cs="Calibri"/>
-        </w:rPr>
-        <w:t xml:space="preserve"> --link </w:t>
-      </w:r>
-      <w:proofErr w:type="spellStart"/>
-      <w:r>
-        <w:rPr>
-          <w:rFonts w:ascii="Calibri" w:hAnsi="Calibri" w:cs="Calibri"/>
-        </w:rPr>
-        <w:t>mysql</w:t>
-      </w:r>
-      <w:proofErr w:type="spellEnd"/>
-      <w:r>
-        <w:rPr>
-          <w:rFonts w:ascii="Calibri" w:hAnsi="Calibri" w:cs="Calibri"/>
-        </w:rPr>
-        <w:t xml:space="preserve"> --link sphinx1 --link </w:t>
-      </w:r>
-      <w:proofErr w:type="spellStart"/>
-      <w:r>
-        <w:rPr>
-          <w:rFonts w:ascii="Calibri" w:hAnsi="Calibri" w:cs="Calibri"/>
-        </w:rPr>
-        <w:t>kaltura-nfs</w:t>
-      </w:r>
-      <w:proofErr w:type="spellEnd"/>
-      <w:r>
-        <w:rPr>
-          <w:rFonts w:ascii="Calibri" w:hAnsi="Calibri" w:cs="Calibri"/>
-        </w:rPr>
-        <w:t xml:space="preserve"> --privileged </w:t>
-      </w:r>
-      <w:proofErr w:type="spellStart"/>
-      <w:r>
-        <w:rPr>
-          <w:rFonts w:ascii="Calibri" w:hAnsi="Calibri" w:cs="Calibri"/>
-        </w:rPr>
-        <w:t>roiebeck</w:t>
-      </w:r>
-      <w:proofErr w:type="spellEnd"/>
-      <w:r>
-        <w:rPr>
-          <w:rFonts w:ascii="Calibri" w:hAnsi="Calibri" w:cs="Calibri"/>
-        </w:rPr>
-        <w:t>/kaltura-batch:version1</w:t>
-      </w:r>
-    </w:p>
-    <w:p>
-      <w:r>
-        <w:t>Execute Command:</w:t>
-      </w:r>
-    </w:p>
-    <w:p>
-      <w:pPr>
-        <w:pStyle w:val="NormalWeb"/>
-        <w:numPr>
-          <w:ilvl w:val="0"/>
-          <w:numId w:val="2"/>
-        </w:numPr>
-        <w:spacing w:before="0" w:beforeAutospacing="0" w:after="0" w:afterAutospacing="0"/>
-        <w:rPr>
-          <w:rFonts w:ascii="Calibri" w:hAnsi="Calibri" w:cs="Calibri"/>
-          <w:sz w:val="22"/>
-          <w:szCs w:val="22"/>
-        </w:rPr>
-      </w:pPr>
-      <w:r>
-        <w:rPr>
-          <w:rFonts w:ascii="Calibri" w:hAnsi="Calibri" w:cs="Calibri"/>
-          <w:sz w:val="22"/>
-          <w:szCs w:val="22"/>
-        </w:rPr>
-        <w:t>docker exec -it &lt;</w:t>
-      </w:r>
-      <w:r>
-        <w:rPr>
-          <w:rFonts w:ascii="Calibri" w:hAnsi="Calibri" w:cs="Calibri"/>
-          <w:sz w:val="22"/>
-          <w:szCs w:val="22"/>
-        </w:rPr>
-        <w:t>batch container name</w:t>
-      </w:r>
-      <w:r>
-        <w:rPr>
-          <w:rFonts w:ascii="Calibri" w:hAnsi="Calibri" w:cs="Calibri"/>
-          <w:sz w:val="22"/>
-          <w:szCs w:val="22"/>
-        </w:rPr>
-        <w:t xml:space="preserve">&gt; </w:t>
-      </w:r>
-      <w:r>
-        <w:rPr>
-          <w:rFonts w:ascii="Calibri" w:hAnsi="Calibri" w:cs="Calibri"/>
-          <w:sz w:val="22"/>
-          <w:szCs w:val="22"/>
-        </w:rPr>
-        <w:t>/root/install/batch_settings.sh</w:t>
-      </w:r>
-    </w:p>
-    <w:p>
-      <w:pPr>
-        <w:pStyle w:val="NormalWeb"/>
-        <w:numPr>
-          <w:ilvl w:val="1"/>
-          <w:numId w:val="2"/>
-        </w:numPr>
-        <w:spacing w:before="0" w:beforeAutospacing="0" w:after="0" w:afterAutospacing="0"/>
-        <w:rPr>
-          <w:rFonts w:ascii="Calibri" w:hAnsi="Calibri" w:cs="Calibri"/>
-          <w:sz w:val="22"/>
-          <w:szCs w:val="22"/>
-        </w:rPr>
-      </w:pPr>
-      <w:r>
-        <w:rPr>
-          <w:rFonts w:ascii="Calibri" w:hAnsi="Calibri" w:cs="Calibri"/>
-          <w:sz w:val="22"/>
-          <w:szCs w:val="22"/>
-        </w:rPr>
-        <w:t xml:space="preserve">example: docker exec -it </w:t>
-      </w:r>
-      <w:proofErr w:type="spellStart"/>
-      <w:r>
-        <w:rPr>
-          <w:rFonts w:ascii="Calibri" w:hAnsi="Calibri" w:cs="Calibri"/>
-          <w:sz w:val="22"/>
-          <w:szCs w:val="22"/>
-        </w:rPr>
-        <w:t>batchfirstnode</w:t>
-      </w:r>
-      <w:proofErr w:type="spellEnd"/>
-      <w:r>
-        <w:rPr>
-          <w:rFonts w:ascii="Calibri" w:hAnsi="Calibri" w:cs="Calibri"/>
-          <w:sz w:val="22"/>
-          <w:szCs w:val="22"/>
-        </w:rPr>
-        <w:t xml:space="preserve"> </w:t>
-      </w:r>
-      <w:r>
-        <w:rPr>
-          <w:rFonts w:ascii="Calibri" w:hAnsi="Calibri" w:cs="Calibri"/>
-          <w:sz w:val="22"/>
-          <w:szCs w:val="22"/>
-        </w:rPr>
-        <w:t>/root/install/batch_settings.sh</w:t>
-      </w:r>
-    </w:p>
-    <w:p>
-      <w:pPr>
-        <w:pStyle w:val="NormalWeb"/>
-        <w:spacing w:before="0" w:beforeAutospacing="0" w:after="0" w:afterAutospacing="0"/>
-        <w:rPr>
-          <w:rFonts w:ascii="Calibri" w:hAnsi="Calibri" w:cs="Calibri"/>
-          <w:sz w:val="22"/>
-          <w:szCs w:val="22"/>
-        </w:rPr>
-      </w:pPr>
-    </w:p>
-    <w:p>
-      <w:pPr>
-        <w:pStyle w:val="Heading3"/>
-        <w:spacing w:before="360" w:after="240"/>
-        <w:rPr>
-          <w:rFonts w:ascii="Segoe UI" w:hAnsi="Segoe UI" w:cs="Segoe UI"/>
-          <w:color w:val="24292E"/>
-          <w:sz w:val="30"/>
-          <w:szCs w:val="30"/>
-        </w:rPr>
-      </w:pPr>
-      <w:r>
-        <w:rPr>
-          <w:rFonts w:ascii="Segoe UI" w:hAnsi="Segoe UI" w:cs="Segoe UI"/>
-          <w:color w:val="24292E"/>
-          <w:sz w:val="30"/>
-          <w:szCs w:val="30"/>
-        </w:rPr>
-        <w:t>Nginx VOD Node</w:t>
-      </w:r>
-    </w:p>
-    <w:p>
-      <w:r>
-        <w:t>Run Command:</w:t>
-      </w:r>
-    </w:p>
-    <w:p>
-      <w:pPr>
-        <w:pStyle w:val="ListParagraph"/>
-        <w:numPr>
-          <w:ilvl w:val="0"/>
-          <w:numId w:val="2"/>
-        </w:numPr>
-      </w:pPr>
-      <w:r>
-        <w:rPr>
-          <w:rFonts w:ascii="Calibri" w:hAnsi="Calibri" w:cs="Calibri"/>
-        </w:rPr>
-        <w:t xml:space="preserve">docker run --name </w:t>
-      </w:r>
-      <w:r>
-        <w:rPr>
-          <w:rFonts w:ascii="Calibri" w:hAnsi="Calibri" w:cs="Calibri"/>
-        </w:rPr>
-        <w:t xml:space="preserve">&lt;container name &gt; </w:t>
-      </w:r>
-      <w:r>
-        <w:rPr>
-          <w:rFonts w:ascii="Calibri" w:hAnsi="Calibri" w:cs="Calibri"/>
-        </w:rPr>
-        <w:t xml:space="preserve">-h </w:t>
-      </w:r>
-      <w:r>
-        <w:rPr>
-          <w:rFonts w:ascii="Calibri" w:hAnsi="Calibri" w:cs="Calibri"/>
-        </w:rPr>
-        <w:t xml:space="preserve">&lt;host name&gt; </w:t>
-      </w:r>
-      <w:r>
-        <w:rPr>
-          <w:rFonts w:ascii="Calibri" w:hAnsi="Calibri" w:cs="Calibri"/>
-        </w:rPr>
-        <w:t xml:space="preserve">-p 88:88 -d --link </w:t>
-      </w:r>
-      <w:r>
-        <w:rPr>
-          <w:rFonts w:ascii="Calibri" w:hAnsi="Calibri" w:cs="Calibri"/>
-        </w:rPr>
-        <w:t>&lt;</w:t>
-      </w:r>
-      <w:proofErr w:type="spellStart"/>
-      <w:r>
-        <w:rPr>
-          <w:rFonts w:ascii="Calibri" w:hAnsi="Calibri" w:cs="Calibri"/>
-        </w:rPr>
-        <w:t>lb</w:t>
-      </w:r>
-      <w:proofErr w:type="spellEnd"/>
-      <w:r>
-        <w:rPr>
-          <w:rFonts w:ascii="Calibri" w:hAnsi="Calibri" w:cs="Calibri"/>
-        </w:rPr>
-        <w:t xml:space="preserve"> container name&gt; </w:t>
-      </w:r>
-      <w:r>
-        <w:rPr>
-          <w:rFonts w:ascii="Calibri" w:hAnsi="Calibri" w:cs="Calibri"/>
-        </w:rPr>
-        <w:t xml:space="preserve">--link </w:t>
-      </w:r>
-      <w:r>
-        <w:rPr>
-          <w:rFonts w:ascii="Calibri" w:hAnsi="Calibri" w:cs="Calibri"/>
-        </w:rPr>
-        <w:t xml:space="preserve">&lt;MySQL container name&gt; </w:t>
-      </w:r>
-      <w:r>
-        <w:rPr>
-          <w:rFonts w:ascii="Calibri" w:hAnsi="Calibri" w:cs="Calibri"/>
-        </w:rPr>
-        <w:t xml:space="preserve">--link </w:t>
-      </w:r>
-      <w:r>
-        <w:rPr>
-          <w:rFonts w:ascii="Calibri" w:hAnsi="Calibri" w:cs="Calibri"/>
-        </w:rPr>
-        <w:t>&lt;sphinx container name&gt;</w:t>
-      </w:r>
-      <w:r>
-        <w:rPr>
-          <w:rFonts w:ascii="Calibri" w:hAnsi="Calibri" w:cs="Calibri"/>
-        </w:rPr>
-        <w:t xml:space="preserve"> --link </w:t>
-      </w:r>
-      <w:r>
-        <w:rPr>
-          <w:rFonts w:ascii="Calibri" w:hAnsi="Calibri" w:cs="Calibri"/>
-        </w:rPr>
-        <w:t>&lt;NFS container name&gt;</w:t>
-      </w:r>
-      <w:r>
-        <w:rPr>
-          <w:rFonts w:ascii="Calibri" w:hAnsi="Calibri" w:cs="Calibri"/>
-        </w:rPr>
-        <w:t xml:space="preserve"> --privileged </w:t>
-      </w:r>
-      <w:r>
-        <w:rPr>
-          <w:rFonts w:ascii="Calibri" w:hAnsi="Calibri" w:cs="Calibri"/>
-        </w:rPr>
-        <w:t>&lt;Image Name&gt;</w:t>
-      </w:r>
-    </w:p>
-    <w:p>
-      <w:pPr>
-        <w:pStyle w:val="ListParagraph"/>
-        <w:numPr>
-          <w:ilvl w:val="1"/>
-          <w:numId w:val="2"/>
-        </w:numPr>
-      </w:pPr>
-      <w:r>
-        <w:rPr>
-          <w:rFonts w:ascii="Calibri" w:hAnsi="Calibri" w:cs="Calibri"/>
-        </w:rPr>
-        <w:t>example:</w:t>
-      </w:r>
-      <w:r>
-        <w:rPr>
-          <w:rFonts w:ascii="Calibri" w:hAnsi="Calibri" w:cs="Calibri"/>
-        </w:rPr>
-        <w:t xml:space="preserve"> </w:t>
-      </w:r>
-      <w:r>
-        <w:rPr>
-          <w:rFonts w:ascii="Calibri" w:hAnsi="Calibri" w:cs="Calibri"/>
-        </w:rPr>
-        <w:t xml:space="preserve">docker run --name </w:t>
-      </w:r>
-      <w:proofErr w:type="spellStart"/>
-      <w:r>
-        <w:rPr>
-          <w:rFonts w:ascii="Calibri" w:hAnsi="Calibri" w:cs="Calibri"/>
-        </w:rPr>
-        <w:t>nginx_vod</w:t>
-      </w:r>
-      <w:proofErr w:type="spellEnd"/>
-      <w:r>
-        <w:rPr>
-          <w:rFonts w:ascii="Calibri" w:hAnsi="Calibri" w:cs="Calibri"/>
-        </w:rPr>
-        <w:t xml:space="preserve"> -h docker-packager -p 88:88 -d --link docker-</w:t>
-      </w:r>
-      <w:proofErr w:type="spellStart"/>
-      <w:r>
-        <w:rPr>
-          <w:rFonts w:ascii="Calibri" w:hAnsi="Calibri" w:cs="Calibri"/>
-        </w:rPr>
-        <w:t>lb</w:t>
-      </w:r>
-      <w:proofErr w:type="spellEnd"/>
-      <w:r>
-        <w:rPr>
-          <w:rFonts w:ascii="Calibri" w:hAnsi="Calibri" w:cs="Calibri"/>
-        </w:rPr>
-        <w:t xml:space="preserve"> --link </w:t>
-      </w:r>
-      <w:proofErr w:type="spellStart"/>
-      <w:r>
-        <w:rPr>
-          <w:rFonts w:ascii="Calibri" w:hAnsi="Calibri" w:cs="Calibri"/>
-        </w:rPr>
-        <w:t>mysql</w:t>
-      </w:r>
-      <w:proofErr w:type="spellEnd"/>
-      <w:r>
-        <w:rPr>
-          <w:rFonts w:ascii="Calibri" w:hAnsi="Calibri" w:cs="Calibri"/>
-        </w:rPr>
-        <w:t xml:space="preserve"> --link sphinx1 --link </w:t>
-      </w:r>
-      <w:proofErr w:type="spellStart"/>
-      <w:r>
-        <w:rPr>
-          <w:rFonts w:ascii="Calibri" w:hAnsi="Calibri" w:cs="Calibri"/>
-        </w:rPr>
-        <w:t>kaltura-nfs</w:t>
-      </w:r>
-      <w:proofErr w:type="spellEnd"/>
-      <w:r>
-        <w:rPr>
-          <w:rFonts w:ascii="Calibri" w:hAnsi="Calibri" w:cs="Calibri"/>
-        </w:rPr>
-        <w:t xml:space="preserve"> --privileged </w:t>
-      </w:r>
-      <w:proofErr w:type="spellStart"/>
-      <w:r>
-        <w:rPr>
-          <w:rFonts w:ascii="Calibri" w:hAnsi="Calibri" w:cs="Calibri"/>
-        </w:rPr>
-        <w:t>roiebeck</w:t>
-      </w:r>
-      <w:proofErr w:type="spellEnd"/>
-      <w:r>
-        <w:rPr>
-          <w:rFonts w:ascii="Calibri" w:hAnsi="Calibri" w:cs="Calibri"/>
-        </w:rPr>
-        <w:t>/kaltura-nginx-</w:t>
-      </w:r>
-      <w:proofErr w:type="gramStart"/>
-      <w:r>
-        <w:rPr>
-          <w:rFonts w:ascii="Calibri" w:hAnsi="Calibri" w:cs="Calibri"/>
-        </w:rPr>
-        <w:t>vod:version</w:t>
-      </w:r>
-      <w:proofErr w:type="gramEnd"/>
-      <w:r>
-        <w:rPr>
-          <w:rFonts w:ascii="Calibri" w:hAnsi="Calibri" w:cs="Calibri"/>
-        </w:rPr>
-        <w:t>1</w:t>
-      </w:r>
-    </w:p>
-    <w:p>
-      <w:r>
-        <w:t>E</w:t>
-      </w:r>
-      <w:r>
-        <w:t>xecute Command:</w:t>
-      </w:r>
-    </w:p>
-    <w:p>
-      <w:pPr>
-        <w:pStyle w:val="ListParagraph"/>
-        <w:numPr>
-          <w:ilvl w:val="0"/>
-          <w:numId w:val="2"/>
-        </w:numPr>
-        <w:rPr>
-          <w:rFonts w:ascii="Calibri" w:hAnsi="Calibri" w:cs="Calibri"/>
-        </w:rPr>
-      </w:pPr>
-      <w:r>
-        <w:rPr>
-          <w:rFonts w:ascii="Calibri" w:hAnsi="Calibri" w:cs="Calibri"/>
-        </w:rPr>
-        <w:t>docker exec -</w:t>
-      </w:r>
-      <w:proofErr w:type="gramStart"/>
-      <w:r>
-        <w:rPr>
-          <w:rFonts w:ascii="Calibri" w:hAnsi="Calibri" w:cs="Calibri"/>
-        </w:rPr>
-        <w:t xml:space="preserve">it </w:t>
-      </w:r>
-      <w:r>
-        <w:rPr>
-          <w:rFonts w:ascii="Calibri" w:hAnsi="Calibri" w:cs="Calibri"/>
-        </w:rPr>
-        <w:t xml:space="preserve"> </w:t>
-      </w:r>
-      <w:r>
-        <w:rPr>
-          <w:rFonts w:ascii="Calibri" w:hAnsi="Calibri" w:cs="Calibri"/>
-        </w:rPr>
-        <w:t>&lt;</w:t>
-      </w:r>
-      <w:proofErr w:type="gramEnd"/>
-      <w:r>
-        <w:rPr>
-          <w:rFonts w:ascii="Calibri" w:hAnsi="Calibri" w:cs="Calibri"/>
-        </w:rPr>
-        <w:t xml:space="preserve">container name&gt; </w:t>
-      </w:r>
-      <w:r>
-        <w:rPr>
-          <w:rFonts w:ascii="Calibri" w:hAnsi="Calibri" w:cs="Calibri"/>
-        </w:rPr>
-        <w:t>/root/install/nginx_settings.sh</w:t>
-      </w:r>
-    </w:p>
-    <w:p>
-      <w:pPr>
-        <w:pStyle w:val="ListParagraph"/>
-        <w:numPr>
-          <w:ilvl w:val="1"/>
-          <w:numId w:val="2"/>
-        </w:numPr>
-        <w:rPr>
-          <w:rFonts w:ascii="Calibri" w:hAnsi="Calibri" w:cs="Calibri"/>
-        </w:rPr>
-      </w:pPr>
-      <w:r>
-        <w:rPr>
-          <w:rFonts w:ascii="Calibri" w:hAnsi="Calibri" w:cs="Calibri"/>
-        </w:rPr>
-        <w:t xml:space="preserve">example: </w:t>
-      </w:r>
-      <w:r>
-        <w:rPr>
-          <w:rFonts w:ascii="Calibri" w:hAnsi="Calibri" w:cs="Calibri"/>
-        </w:rPr>
-        <w:t>docker exec -</w:t>
-      </w:r>
-      <w:proofErr w:type="gramStart"/>
-      <w:r>
-        <w:rPr>
-          <w:rFonts w:ascii="Calibri" w:hAnsi="Calibri" w:cs="Calibri"/>
-        </w:rPr>
-        <w:t xml:space="preserve">it </w:t>
-      </w:r>
-      <w:r>
-        <w:rPr>
-          <w:rFonts w:ascii="Calibri" w:hAnsi="Calibri" w:cs="Calibri"/>
-        </w:rPr>
-        <w:t xml:space="preserve"> </w:t>
-      </w:r>
-      <w:proofErr w:type="spellStart"/>
-      <w:r>
-        <w:rPr>
-          <w:rFonts w:ascii="Calibri" w:hAnsi="Calibri" w:cs="Calibri"/>
-        </w:rPr>
-        <w:t>nginx</w:t>
-      </w:r>
-      <w:proofErr w:type="gramEnd"/>
-      <w:r>
-        <w:rPr>
-          <w:rFonts w:ascii="Calibri" w:hAnsi="Calibri" w:cs="Calibri"/>
-        </w:rPr>
-        <w:t>_vod</w:t>
-      </w:r>
-      <w:proofErr w:type="spellEnd"/>
-      <w:r>
-        <w:rPr>
-          <w:rFonts w:ascii="Calibri" w:hAnsi="Calibri" w:cs="Calibri"/>
-        </w:rPr>
-        <w:t xml:space="preserve"> </w:t>
-      </w:r>
-      <w:r>
-        <w:rPr>
-          <w:rFonts w:ascii="Calibri" w:hAnsi="Calibri" w:cs="Calibri"/>
-        </w:rPr>
-        <w:t>/root/install/nginx_settings.sh</w:t>
-      </w:r>
-    </w:p>
-    <w:p>
-      <w:pPr>
-        <w:rPr>
-          <w:rFonts w:ascii="Calibri" w:hAnsi="Calibri" w:cs="Calibri"/>
-        </w:rPr>
-      </w:pPr>
-    </w:p>
-    <w:p>
-      <w:pPr>
-        <w:pStyle w:val="Heading3"/>
-        <w:spacing w:before="360" w:after="240"/>
-        <w:rPr>
-          <w:rFonts w:ascii="Segoe UI" w:hAnsi="Segoe UI" w:cs="Segoe UI"/>
-          <w:color w:val="24292E"/>
-          <w:sz w:val="30"/>
-          <w:szCs w:val="30"/>
-        </w:rPr>
-      </w:pPr>
-      <w:r>
-        <w:rPr>
-          <w:rFonts w:ascii="Segoe UI" w:hAnsi="Segoe UI" w:cs="Segoe UI"/>
-          <w:color w:val="24292E"/>
-          <w:sz w:val="30"/>
-          <w:szCs w:val="30"/>
-        </w:rPr>
-        <w:t xml:space="preserve">DWH </w:t>
-      </w:r>
-      <w:r>
-        <w:rPr>
-          <w:rFonts w:ascii="Segoe UI" w:hAnsi="Segoe UI" w:cs="Segoe UI"/>
-          <w:color w:val="24292E"/>
-          <w:sz w:val="30"/>
-          <w:szCs w:val="30"/>
-        </w:rPr>
-        <w:t>Node</w:t>
-      </w:r>
-    </w:p>
-    <w:p>
-      <w:r>
-        <w:t>Run Command:</w:t>
-      </w:r>
-    </w:p>
-    <w:p>
-      <w:pPr>
-        <w:pStyle w:val="ListParagraph"/>
-        <w:numPr>
-          <w:ilvl w:val="0"/>
-          <w:numId w:val="2"/>
-        </w:numPr>
-      </w:pPr>
-      <w:r>
-        <w:rPr>
-          <w:rFonts w:ascii="Calibri" w:hAnsi="Calibri" w:cs="Calibri"/>
-        </w:rPr>
-        <w:t>docker run --name &lt;container name &gt; -h &lt;host name</w:t>
-      </w:r>
-      <w:r>
-        <w:rPr>
-          <w:rFonts w:ascii="Calibri" w:hAnsi="Calibri" w:cs="Calibri"/>
-        </w:rPr>
-        <w:t xml:space="preserve"> </w:t>
-      </w:r>
-      <w:r>
-        <w:rPr>
-          <w:rFonts w:ascii="Calibri" w:hAnsi="Calibri" w:cs="Calibri"/>
-        </w:rPr>
-        <w:t>-d --link &lt;</w:t>
-      </w:r>
-      <w:proofErr w:type="spellStart"/>
-      <w:r>
-        <w:rPr>
-          <w:rFonts w:ascii="Calibri" w:hAnsi="Calibri" w:cs="Calibri"/>
-        </w:rPr>
-        <w:t>lb</w:t>
-      </w:r>
-      <w:proofErr w:type="spellEnd"/>
-      <w:r>
-        <w:rPr>
-          <w:rFonts w:ascii="Calibri" w:hAnsi="Calibri" w:cs="Calibri"/>
-        </w:rPr>
-        <w:t xml:space="preserve"> container name&gt; --link &lt;MySQL container name&gt; --link &lt;sphinx container name&gt; --link &lt;NFS container name&gt; --privileged &lt;Image Name&gt;</w:t>
-      </w:r>
-    </w:p>
-    <w:p>
-      <w:pPr>
-        <w:pStyle w:val="ListParagraph"/>
-        <w:numPr>
-          <w:ilvl w:val="1"/>
-          <w:numId w:val="2"/>
-        </w:numPr>
-      </w:pPr>
-      <w:r>
-        <w:rPr>
-          <w:rFonts w:ascii="Calibri" w:hAnsi="Calibri" w:cs="Calibri"/>
-        </w:rPr>
-        <w:t xml:space="preserve">docker run --name </w:t>
-      </w:r>
-      <w:proofErr w:type="spellStart"/>
-      <w:r>
-        <w:rPr>
-          <w:rFonts w:ascii="Calibri" w:hAnsi="Calibri" w:cs="Calibri"/>
-        </w:rPr>
-        <w:t>dwh</w:t>
-      </w:r>
-      <w:proofErr w:type="spellEnd"/>
-      <w:r>
-        <w:rPr>
-          <w:rFonts w:ascii="Calibri" w:hAnsi="Calibri" w:cs="Calibri"/>
-        </w:rPr>
-        <w:t xml:space="preserve"> -h </w:t>
-      </w:r>
-      <w:proofErr w:type="spellStart"/>
-      <w:r>
-        <w:rPr>
-          <w:rFonts w:ascii="Calibri" w:hAnsi="Calibri" w:cs="Calibri"/>
-        </w:rPr>
-        <w:t>dwh</w:t>
-      </w:r>
-      <w:proofErr w:type="spellEnd"/>
-      <w:r>
-        <w:rPr>
-          <w:rFonts w:ascii="Calibri" w:hAnsi="Calibri" w:cs="Calibri"/>
-        </w:rPr>
-        <w:t>-</w:t>
-      </w:r>
-      <w:proofErr w:type="gramStart"/>
-      <w:r>
-        <w:rPr>
-          <w:rFonts w:ascii="Calibri" w:hAnsi="Calibri" w:cs="Calibri"/>
-        </w:rPr>
-        <w:t>host  -</w:t>
-      </w:r>
-      <w:proofErr w:type="gramEnd"/>
-      <w:r>
-        <w:rPr>
-          <w:rFonts w:ascii="Calibri" w:hAnsi="Calibri" w:cs="Calibri"/>
-        </w:rPr>
-        <w:t>d --link docker-</w:t>
-      </w:r>
-      <w:proofErr w:type="spellStart"/>
-      <w:r>
-        <w:rPr>
-          <w:rFonts w:ascii="Calibri" w:hAnsi="Calibri" w:cs="Calibri"/>
-        </w:rPr>
-        <w:t>lb</w:t>
-      </w:r>
-      <w:proofErr w:type="spellEnd"/>
-      <w:r>
-        <w:rPr>
-          <w:rFonts w:ascii="Calibri" w:hAnsi="Calibri" w:cs="Calibri"/>
-        </w:rPr>
-        <w:t xml:space="preserve"> --link </w:t>
-      </w:r>
-      <w:proofErr w:type="spellStart"/>
-      <w:r>
-        <w:rPr>
-          <w:rFonts w:ascii="Calibri" w:hAnsi="Calibri" w:cs="Calibri"/>
-        </w:rPr>
-        <w:t>mysql</w:t>
-      </w:r>
-      <w:proofErr w:type="spellEnd"/>
-      <w:r>
-        <w:rPr>
-          <w:rFonts w:ascii="Calibri" w:hAnsi="Calibri" w:cs="Calibri"/>
-        </w:rPr>
-        <w:t xml:space="preserve"> --link sphinx1 --link </w:t>
-      </w:r>
-      <w:proofErr w:type="spellStart"/>
-      <w:r>
-        <w:rPr>
-          <w:rFonts w:ascii="Calibri" w:hAnsi="Calibri" w:cs="Calibri"/>
-        </w:rPr>
-        <w:t>kaltura-nfs</w:t>
-      </w:r>
-      <w:proofErr w:type="spellEnd"/>
-      <w:r>
-        <w:rPr>
-          <w:rFonts w:ascii="Calibri" w:hAnsi="Calibri" w:cs="Calibri"/>
-        </w:rPr>
-        <w:t xml:space="preserve"> --privileged </w:t>
-      </w:r>
-      <w:proofErr w:type="spellStart"/>
-      <w:r>
-        <w:rPr>
-          <w:rFonts w:ascii="Calibri" w:hAnsi="Calibri" w:cs="Calibri"/>
-        </w:rPr>
-        <w:t>roiebeck</w:t>
-      </w:r>
-      <w:proofErr w:type="spellEnd"/>
-      <w:r>
-        <w:rPr>
-          <w:rFonts w:ascii="Calibri" w:hAnsi="Calibri" w:cs="Calibri"/>
-        </w:rPr>
-        <w:t>/kaltura-dwh:version1</w:t>
-      </w:r>
-    </w:p>
-    <w:p>
-      <w:r>
         <w:t>Execute Command:</w:t>
       </w:r>
     </w:p>
@@ -4734,7 +4279,7 @@
             <w:bCs/>
             <w:noProof/>
           </w:rPr>
-          <w:t>5</w:t>
+          <w:t>6</w:t>
         </w:r>
         <w:r>
           <w:rPr>
@@ -6819,7 +6364,7 @@
 </file>
 
 <file path=customXml/itemProps1.xml><?xml version="1.0" encoding="utf-8"?>
-<ds:datastoreItem xmlns:ds="http://schemas.openxmlformats.org/officeDocument/2006/customXml" ds:itemID="{BED20988-B982-4F13-B3A8-48C72C1B0C70}">
+<ds:datastoreItem xmlns:ds="http://schemas.openxmlformats.org/officeDocument/2006/customXml" ds:itemID="{20089374-7C01-49BA-8BFE-63B432063154}">
   <ds:schemaRefs>
     <ds:schemaRef ds:uri="http://schemas.openxmlformats.org/officeDocument/2006/bibliography"/>
   </ds:schemaRefs>

</xml_diff>